<commit_message>
Revert "Revert "Update PPL4623_KELOMPOK5_Perencanaan.docx""
This reverts commit 126c1ca65ffaebc67b7d4a1d5298eb385406c2d6.
</commit_message>
<xml_diff>
--- a/PPL4623_KELOMPOK5_Perencanaan.docx
+++ b/PPL4623_KELOMPOK5_Perencanaan.docx
@@ -879,7 +879,24 @@
           <w:sz w:val="20"/>
           <w:szCs w:val="20"/>
         </w:rPr>
-        <w:t>Aplikasi Cafe Kekinian adalah aplikasi pemesanan makanan bagi seluruh pelanggan cafe Kekinian yang dapat diakses melalui smartphone. Aplikasi ini memiliki fitur seperti menu, laporan penjualan, promo, program loyalitas, pengelola pemesanan dan manajemen karyawan. Sedangkan untuk fitur tambahan Aplikasi ini juga di dilengkapi dengan fitur manajemen meja, manajemen inventaris, slot karyawan dan manajemen pelanggan.</w:t>
+        <w:t>Aplikasi Cafe Kekinian adalah aplikasi pemesanan m</w:t>
+      </w:r>
+      <w:r>
+        <w:rPr>
+          <w:rFonts w:hint="default" w:ascii="Arial" w:hAnsi="Arial" w:cs="Arial"/>
+          <w:sz w:val="20"/>
+          <w:szCs w:val="20"/>
+          <w:lang w:val="en-US"/>
+        </w:rPr>
+        <w:t>enu</w:t>
+      </w:r>
+      <w:r>
+        <w:rPr>
+          <w:rFonts w:ascii="Arial" w:hAnsi="Arial" w:cs="Arial"/>
+          <w:sz w:val="20"/>
+          <w:szCs w:val="20"/>
+        </w:rPr>
+        <w:t xml:space="preserve"> bagi seluruh pelanggan cafe Kekinian yang dapat diakses melalui smartphone. Aplikasi ini memiliki fitur seperti menu, laporan penjualan, promo, program loyalitas, pengelola pemesanan dan manajemen karyawan. Sedangkan untuk fitur tambahan Aplikasi ini juga di dilengkapi dengan fitur manajemen meja, manajemen inventaris, slot karyawan dan manajemen pelanggan.</w:t>
       </w:r>
     </w:p>
     <w:p>
@@ -1417,3844 +1434,64 @@
           <w:szCs w:val="20"/>
         </w:rPr>
       </w:pPr>
-      <w:r>
-        <w:rPr>
-          <w:rFonts w:ascii="Arial" w:hAnsi="Arial" w:cs="Arial"/>
-          <w:sz w:val="20"/>
-          <w:szCs w:val="20"/>
-          <w:lang w:val="id-ID" w:eastAsia="id-ID"/>
-        </w:rPr>
-        <mc:AlternateContent>
-          <mc:Choice Requires="wps">
-            <w:drawing>
-              <wp:anchor distT="0" distB="0" distL="114300" distR="114300" simplePos="0" relativeHeight="251706368" behindDoc="0" locked="0" layoutInCell="1" allowOverlap="1">
-                <wp:simplePos x="0" y="0"/>
-                <wp:positionH relativeFrom="column">
-                  <wp:posOffset>1085850</wp:posOffset>
-                </wp:positionH>
-                <wp:positionV relativeFrom="paragraph">
-                  <wp:posOffset>1125220</wp:posOffset>
-                </wp:positionV>
-                <wp:extent cx="45720" cy="336550"/>
-                <wp:effectExtent l="57150" t="38100" r="50165" b="25400"/>
-                <wp:wrapNone/>
-                <wp:docPr id="63" name="Straight Arrow Connector 63"/>
-                <wp:cNvGraphicFramePr/>
-                <a:graphic xmlns:a="http://schemas.openxmlformats.org/drawingml/2006/main">
-                  <a:graphicData uri="http://schemas.microsoft.com/office/word/2010/wordprocessingShape">
-                    <wps:wsp>
-                      <wps:cNvCnPr/>
-                      <wps:spPr>
-                        <a:xfrm flipH="1" flipV="1">
-                          <a:off x="0" y="0"/>
-                          <a:ext cx="45719" cy="336550"/>
-                        </a:xfrm>
-                        <a:prstGeom prst="straightConnector1">
-                          <a:avLst/>
-                        </a:prstGeom>
-                        <a:ln>
-                          <a:tailEnd type="triangle"/>
-                        </a:ln>
-                      </wps:spPr>
-                      <wps:style>
-                        <a:lnRef idx="1">
-                          <a:schemeClr val="accent1"/>
-                        </a:lnRef>
-                        <a:fillRef idx="0">
-                          <a:schemeClr val="accent1"/>
-                        </a:fillRef>
-                        <a:effectRef idx="0">
-                          <a:schemeClr val="accent1"/>
-                        </a:effectRef>
-                        <a:fontRef idx="minor">
-                          <a:schemeClr val="tx1"/>
-                        </a:fontRef>
-                      </wps:style>
-                      <wps:bodyPr/>
-                    </wps:wsp>
-                  </a:graphicData>
-                </a:graphic>
-              </wp:anchor>
-            </w:drawing>
-          </mc:Choice>
-          <mc:Fallback>
-            <w:pict>
-              <v:shape id="_x0000_s1026" o:spid="_x0000_s1026" o:spt="32" type="#_x0000_t32" style="position:absolute;left:0pt;flip:x y;margin-left:85.5pt;margin-top:88.6pt;height:26.5pt;width:3.6pt;z-index:251706368;mso-width-relative:page;mso-height-relative:page;" filled="f" stroked="t" coordsize="21600,21600" o:gfxdata="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">
-                <v:fill on="f" focussize="0,0"/>
-                <v:stroke weight="0.5pt" color="#5B9BD5 [3204]" miterlimit="8" joinstyle="miter" endarrow="block"/>
-                <v:imagedata o:title=""/>
-                <o:lock v:ext="edit" aspectratio="f"/>
-              </v:shape>
-            </w:pict>
-          </mc:Fallback>
-        </mc:AlternateContent>
-      </w:r>
-      <w:r>
-        <w:rPr>
-          <w:rFonts w:ascii="Arial" w:hAnsi="Arial" w:cs="Arial"/>
-          <w:sz w:val="20"/>
-          <w:szCs w:val="20"/>
-          <w:lang w:val="id-ID" w:eastAsia="id-ID"/>
-        </w:rPr>
-        <mc:AlternateContent>
-          <mc:Choice Requires="wps">
-            <w:drawing>
-              <wp:anchor distT="0" distB="0" distL="114300" distR="114300" simplePos="0" relativeHeight="251705344" behindDoc="0" locked="0" layoutInCell="1" allowOverlap="1">
-                <wp:simplePos x="0" y="0"/>
-                <wp:positionH relativeFrom="column">
-                  <wp:posOffset>1872615</wp:posOffset>
-                </wp:positionH>
-                <wp:positionV relativeFrom="paragraph">
-                  <wp:posOffset>1144270</wp:posOffset>
-                </wp:positionV>
-                <wp:extent cx="45720" cy="309880"/>
-                <wp:effectExtent l="38100" t="38100" r="50165" b="13970"/>
-                <wp:wrapNone/>
-                <wp:docPr id="62" name="Straight Arrow Connector 62"/>
-                <wp:cNvGraphicFramePr/>
-                <a:graphic xmlns:a="http://schemas.openxmlformats.org/drawingml/2006/main">
-                  <a:graphicData uri="http://schemas.microsoft.com/office/word/2010/wordprocessingShape">
-                    <wps:wsp>
-                      <wps:cNvCnPr/>
-                      <wps:spPr>
-                        <a:xfrm flipV="1">
-                          <a:off x="0" y="0"/>
-                          <a:ext cx="45719" cy="309880"/>
-                        </a:xfrm>
-                        <a:prstGeom prst="straightConnector1">
-                          <a:avLst/>
-                        </a:prstGeom>
-                        <a:ln>
-                          <a:tailEnd type="triangle"/>
-                        </a:ln>
-                      </wps:spPr>
-                      <wps:style>
-                        <a:lnRef idx="1">
-                          <a:schemeClr val="accent1"/>
-                        </a:lnRef>
-                        <a:fillRef idx="0">
-                          <a:schemeClr val="accent1"/>
-                        </a:fillRef>
-                        <a:effectRef idx="0">
-                          <a:schemeClr val="accent1"/>
-                        </a:effectRef>
-                        <a:fontRef idx="minor">
-                          <a:schemeClr val="tx1"/>
-                        </a:fontRef>
-                      </wps:style>
-                      <wps:bodyPr/>
-                    </wps:wsp>
-                  </a:graphicData>
-                </a:graphic>
-              </wp:anchor>
-            </w:drawing>
-          </mc:Choice>
-          <mc:Fallback>
-            <w:pict>
-              <v:shape id="_x0000_s1026" o:spid="_x0000_s1026" o:spt="32" type="#_x0000_t32" style="position:absolute;left:0pt;flip:y;margin-left:147.45pt;margin-top:90.1pt;height:24.4pt;width:3.6pt;z-index:251705344;mso-width-relative:page;mso-height-relative:page;" filled="f" stroked="t" coordsize="21600,21600" o:gfxdata="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">
-                <v:fill on="f" focussize="0,0"/>
-                <v:stroke weight="0.5pt" color="#5B9BD5 [3204]" miterlimit="8" joinstyle="miter" endarrow="block"/>
-                <v:imagedata o:title=""/>
-                <o:lock v:ext="edit" aspectratio="f"/>
-              </v:shape>
-            </w:pict>
-          </mc:Fallback>
-        </mc:AlternateContent>
-      </w:r>
-      <w:r>
-        <w:rPr>
-          <w:rFonts w:ascii="Arial" w:hAnsi="Arial" w:cs="Arial"/>
-          <w:sz w:val="20"/>
-          <w:szCs w:val="20"/>
-          <w:lang w:val="id-ID" w:eastAsia="id-ID"/>
-        </w:rPr>
-        <mc:AlternateContent>
-          <mc:Choice Requires="wps">
-            <w:drawing>
-              <wp:anchor distT="0" distB="0" distL="114300" distR="114300" simplePos="0" relativeHeight="251704320" behindDoc="0" locked="0" layoutInCell="1" allowOverlap="1">
-                <wp:simplePos x="0" y="0"/>
-                <wp:positionH relativeFrom="column">
-                  <wp:posOffset>290830</wp:posOffset>
-                </wp:positionH>
-                <wp:positionV relativeFrom="paragraph">
-                  <wp:posOffset>1151890</wp:posOffset>
-                </wp:positionV>
-                <wp:extent cx="45720" cy="303530"/>
-                <wp:effectExtent l="57150" t="38100" r="50165" b="20320"/>
-                <wp:wrapNone/>
-                <wp:docPr id="61" name="Straight Arrow Connector 61"/>
-                <wp:cNvGraphicFramePr/>
-                <a:graphic xmlns:a="http://schemas.openxmlformats.org/drawingml/2006/main">
-                  <a:graphicData uri="http://schemas.microsoft.com/office/word/2010/wordprocessingShape">
-                    <wps:wsp>
-                      <wps:cNvCnPr/>
-                      <wps:spPr>
-                        <a:xfrm flipH="1" flipV="1">
-                          <a:off x="0" y="0"/>
-                          <a:ext cx="45719" cy="303530"/>
-                        </a:xfrm>
-                        <a:prstGeom prst="straightConnector1">
-                          <a:avLst/>
-                        </a:prstGeom>
-                        <a:ln>
-                          <a:tailEnd type="triangle"/>
-                        </a:ln>
-                      </wps:spPr>
-                      <wps:style>
-                        <a:lnRef idx="1">
-                          <a:schemeClr val="accent1"/>
-                        </a:lnRef>
-                        <a:fillRef idx="0">
-                          <a:schemeClr val="accent1"/>
-                        </a:fillRef>
-                        <a:effectRef idx="0">
-                          <a:schemeClr val="accent1"/>
-                        </a:effectRef>
-                        <a:fontRef idx="minor">
-                          <a:schemeClr val="tx1"/>
-                        </a:fontRef>
-                      </wps:style>
-                      <wps:bodyPr/>
-                    </wps:wsp>
-                  </a:graphicData>
-                </a:graphic>
-              </wp:anchor>
-            </w:drawing>
-          </mc:Choice>
-          <mc:Fallback>
-            <w:pict>
-              <v:shape id="_x0000_s1026" o:spid="_x0000_s1026" o:spt="32" type="#_x0000_t32" style="position:absolute;left:0pt;flip:x y;margin-left:22.9pt;margin-top:90.7pt;height:23.9pt;width:3.6pt;z-index:251704320;mso-width-relative:page;mso-height-relative:page;" filled="f" stroked="t" coordsize="21600,21600" o:gfxdata="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">
-                <v:fill on="f" focussize="0,0"/>
-                <v:stroke weight="0.5pt" color="#5B9BD5 [3204]" miterlimit="8" joinstyle="miter" endarrow="block"/>
-                <v:imagedata o:title=""/>
-                <o:lock v:ext="edit" aspectratio="f"/>
-              </v:shape>
-            </w:pict>
-          </mc:Fallback>
-        </mc:AlternateContent>
-      </w:r>
-      <w:r>
-        <w:rPr>
-          <w:rFonts w:ascii="Arial" w:hAnsi="Arial" w:cs="Arial"/>
-          <w:sz w:val="20"/>
-          <w:szCs w:val="20"/>
-          <w:lang w:val="id-ID" w:eastAsia="id-ID"/>
-        </w:rPr>
-        <mc:AlternateContent>
-          <mc:Choice Requires="wps">
-            <w:drawing>
-              <wp:anchor distT="0" distB="0" distL="114300" distR="114300" simplePos="0" relativeHeight="251703296" behindDoc="0" locked="0" layoutInCell="1" allowOverlap="1">
-                <wp:simplePos x="0" y="0"/>
-                <wp:positionH relativeFrom="column">
-                  <wp:posOffset>323850</wp:posOffset>
-                </wp:positionH>
-                <wp:positionV relativeFrom="paragraph">
-                  <wp:posOffset>1461770</wp:posOffset>
-                </wp:positionV>
-                <wp:extent cx="1557020" cy="0"/>
-                <wp:effectExtent l="0" t="0" r="24130" b="19050"/>
-                <wp:wrapNone/>
-                <wp:docPr id="60" name="Straight Connector 60"/>
-                <wp:cNvGraphicFramePr/>
-                <a:graphic xmlns:a="http://schemas.openxmlformats.org/drawingml/2006/main">
-                  <a:graphicData uri="http://schemas.microsoft.com/office/word/2010/wordprocessingShape">
-                    <wps:wsp>
-                      <wps:cNvCnPr/>
-                      <wps:spPr>
-                        <a:xfrm>
-                          <a:off x="0" y="0"/>
-                          <a:ext cx="1557020" cy="0"/>
-                        </a:xfrm>
-                        <a:prstGeom prst="line">
-                          <a:avLst/>
-                        </a:prstGeom>
-                      </wps:spPr>
-                      <wps:style>
-                        <a:lnRef idx="1">
-                          <a:schemeClr val="accent1"/>
-                        </a:lnRef>
-                        <a:fillRef idx="0">
-                          <a:schemeClr val="accent1"/>
-                        </a:fillRef>
-                        <a:effectRef idx="0">
-                          <a:schemeClr val="accent1"/>
-                        </a:effectRef>
-                        <a:fontRef idx="minor">
-                          <a:schemeClr val="tx1"/>
-                        </a:fontRef>
-                      </wps:style>
-                      <wps:bodyPr/>
-                    </wps:wsp>
-                  </a:graphicData>
-                </a:graphic>
-              </wp:anchor>
-            </w:drawing>
-          </mc:Choice>
-          <mc:Fallback>
-            <w:pict>
-              <v:line id="_x0000_s1026" o:spid="_x0000_s1026" o:spt="20" style="position:absolute;left:0pt;margin-left:25.5pt;margin-top:115.1pt;height:0pt;width:122.6pt;z-index:251703296;mso-width-relative:page;mso-height-relative:page;" filled="f" stroked="t" coordsize="21600,21600" o:gfxdata="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">
-                <v:fill on="f" focussize="0,0"/>
-                <v:stroke weight="0.5pt" color="#5B9BD5 [3204]" miterlimit="8" joinstyle="miter"/>
-                <v:imagedata o:title=""/>
-                <o:lock v:ext="edit" aspectratio="f"/>
-              </v:line>
-            </w:pict>
-          </mc:Fallback>
-        </mc:AlternateContent>
-      </w:r>
-      <w:r>
-        <w:rPr>
-          <w:rFonts w:ascii="Arial" w:hAnsi="Arial" w:cs="Arial"/>
-          <w:sz w:val="20"/>
-          <w:szCs w:val="20"/>
-          <w:lang w:val="id-ID" w:eastAsia="id-ID"/>
-        </w:rPr>
-        <mc:AlternateContent>
-          <mc:Choice Requires="wps">
-            <w:drawing>
-              <wp:anchor distT="0" distB="0" distL="114300" distR="114300" simplePos="0" relativeHeight="251702272" behindDoc="0" locked="0" layoutInCell="1" allowOverlap="1">
-                <wp:simplePos x="0" y="0"/>
-                <wp:positionH relativeFrom="column">
-                  <wp:posOffset>1155700</wp:posOffset>
-                </wp:positionH>
-                <wp:positionV relativeFrom="paragraph">
-                  <wp:posOffset>1461770</wp:posOffset>
-                </wp:positionV>
-                <wp:extent cx="6350" cy="647700"/>
-                <wp:effectExtent l="76200" t="38100" r="69850" b="57150"/>
-                <wp:wrapNone/>
-                <wp:docPr id="59" name="Straight Arrow Connector 59"/>
-                <wp:cNvGraphicFramePr/>
-                <a:graphic xmlns:a="http://schemas.openxmlformats.org/drawingml/2006/main">
-                  <a:graphicData uri="http://schemas.microsoft.com/office/word/2010/wordprocessingShape">
-                    <wps:wsp>
-                      <wps:cNvCnPr/>
-                      <wps:spPr>
-                        <a:xfrm>
-                          <a:off x="0" y="0"/>
-                          <a:ext cx="6350" cy="647700"/>
-                        </a:xfrm>
-                        <a:prstGeom prst="straightConnector1">
-                          <a:avLst/>
-                        </a:prstGeom>
-                        <a:ln>
-                          <a:headEnd type="triangle"/>
-                          <a:tailEnd type="triangle"/>
-                        </a:ln>
-                      </wps:spPr>
-                      <wps:style>
-                        <a:lnRef idx="1">
-                          <a:schemeClr val="accent1"/>
-                        </a:lnRef>
-                        <a:fillRef idx="0">
-                          <a:schemeClr val="accent1"/>
-                        </a:fillRef>
-                        <a:effectRef idx="0">
-                          <a:schemeClr val="accent1"/>
-                        </a:effectRef>
-                        <a:fontRef idx="minor">
-                          <a:schemeClr val="tx1"/>
-                        </a:fontRef>
-                      </wps:style>
-                      <wps:bodyPr/>
-                    </wps:wsp>
-                  </a:graphicData>
-                </a:graphic>
-              </wp:anchor>
-            </w:drawing>
-          </mc:Choice>
-          <mc:Fallback>
-            <w:pict>
-              <v:shape id="_x0000_s1026" o:spid="_x0000_s1026" o:spt="32" type="#_x0000_t32" style="position:absolute;left:0pt;margin-left:91pt;margin-top:115.1pt;height:51pt;width:0.5pt;z-index:251702272;mso-width-relative:page;mso-height-relative:page;" filled="f" stroked="t" coordsize="21600,21600" o:gfxdata="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">
-                <v:fill on="f" focussize="0,0"/>
-                <v:stroke weight="0.5pt" color="#5B9BD5 [3204]" miterlimit="8" joinstyle="miter" startarrow="block" endarrow="block"/>
-                <v:imagedata o:title=""/>
-                <o:lock v:ext="edit" aspectratio="f"/>
-              </v:shape>
-            </w:pict>
-          </mc:Fallback>
-        </mc:AlternateContent>
-      </w:r>
-      <w:r>
-        <w:rPr>
-          <w:rFonts w:ascii="Arial" w:hAnsi="Arial" w:cs="Arial"/>
-          <w:sz w:val="20"/>
-          <w:szCs w:val="20"/>
-          <w:lang w:val="id-ID" w:eastAsia="id-ID"/>
-        </w:rPr>
-        <mc:AlternateContent>
-          <mc:Choice Requires="wps">
-            <w:drawing>
-              <wp:anchor distT="0" distB="0" distL="114300" distR="114300" simplePos="0" relativeHeight="251701248" behindDoc="0" locked="0" layoutInCell="1" allowOverlap="1">
-                <wp:simplePos x="0" y="0"/>
-                <wp:positionH relativeFrom="margin">
-                  <wp:posOffset>2178050</wp:posOffset>
-                </wp:positionH>
-                <wp:positionV relativeFrom="paragraph">
-                  <wp:posOffset>4457700</wp:posOffset>
-                </wp:positionV>
-                <wp:extent cx="1035050" cy="350520"/>
-                <wp:effectExtent l="0" t="0" r="12700" b="11430"/>
-                <wp:wrapNone/>
-                <wp:docPr id="55" name="Rectangle 55"/>
-                <wp:cNvGraphicFramePr/>
-                <a:graphic xmlns:a="http://schemas.openxmlformats.org/drawingml/2006/main">
-                  <a:graphicData uri="http://schemas.microsoft.com/office/word/2010/wordprocessingShape">
-                    <wps:wsp>
-                      <wps:cNvSpPr/>
-                      <wps:spPr>
-                        <a:xfrm>
-                          <a:off x="0" y="0"/>
-                          <a:ext cx="1035050" cy="350520"/>
-                        </a:xfrm>
-                        <a:prstGeom prst="rect">
-                          <a:avLst/>
-                        </a:prstGeom>
-                        <a:solidFill>
-                          <a:sysClr val="window" lastClr="FFFFFF"/>
-                        </a:solidFill>
-                        <a:ln w="12700" cap="flat" cmpd="sng" algn="ctr">
-                          <a:solidFill>
-                            <a:srgbClr val="70AD47"/>
-                          </a:solidFill>
-                          <a:prstDash val="solid"/>
-                          <a:miter lim="800000"/>
-                        </a:ln>
-                        <a:effectLst/>
-                      </wps:spPr>
-                      <wps:txbx>
-                        <w:txbxContent>
-                          <w:p>
-                            <w:pPr>
-                              <w:jc w:val="center"/>
-                            </w:pPr>
-                            <w:r>
-                              <w:t>SELESAI</w:t>
-                            </w:r>
-                          </w:p>
-                        </w:txbxContent>
-                      </wps:txbx>
-                      <wps:bodyPr rot="0" spcFirstLastPara="0" vertOverflow="overflow" horzOverflow="overflow" vert="horz" wrap="square" lIns="91440" tIns="45720" rIns="91440" bIns="45720" numCol="1" spcCol="0" rtlCol="0" fromWordArt="0" anchor="ctr" anchorCtr="0" forceAA="0" compatLnSpc="1">
-                        <a:noAutofit/>
-                      </wps:bodyPr>
-                    </wps:wsp>
-                  </a:graphicData>
-                </a:graphic>
-              </wp:anchor>
-            </w:drawing>
-          </mc:Choice>
-          <mc:Fallback>
-            <w:pict>
-              <v:rect id="Rectangle 55" o:spid="_x0000_s1026" o:spt="1" style="position:absolute;left:0pt;margin-left:171.5pt;margin-top:351pt;height:27.6pt;width:81.5pt;mso-position-horizontal-relative:margin;z-index:251701248;v-text-anchor:middle;mso-width-relative:page;mso-height-relative:page;" fillcolor="#FFFFFF" filled="t" stroked="t" coordsize="21600,21600" o:gfxdata="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">
-                <v:fill on="t" focussize="0,0"/>
-                <v:stroke weight="1pt" color="#70AD47" miterlimit="8" joinstyle="miter"/>
-                <v:imagedata o:title=""/>
-                <o:lock v:ext="edit" aspectratio="f"/>
-                <v:textbox>
-                  <w:txbxContent>
-                    <w:p>
-                      <w:pPr>
-                        <w:jc w:val="center"/>
-                      </w:pPr>
-                      <w:r>
-                        <w:t>SELESAI</w:t>
-                      </w:r>
-                    </w:p>
-                  </w:txbxContent>
-                </v:textbox>
-              </v:rect>
-            </w:pict>
-          </mc:Fallback>
-        </mc:AlternateContent>
-      </w:r>
-      <w:r>
-        <w:rPr>
-          <w:rFonts w:ascii="Arial" w:hAnsi="Arial" w:cs="Arial"/>
-          <w:sz w:val="20"/>
-          <w:szCs w:val="20"/>
-          <w:lang w:val="id-ID" w:eastAsia="id-ID"/>
-        </w:rPr>
-        <mc:AlternateContent>
-          <mc:Choice Requires="wps">
-            <w:drawing>
-              <wp:anchor distT="0" distB="0" distL="114300" distR="114300" simplePos="0" relativeHeight="251700224" behindDoc="0" locked="0" layoutInCell="1" allowOverlap="1">
-                <wp:simplePos x="0" y="0"/>
-                <wp:positionH relativeFrom="column">
-                  <wp:posOffset>2687320</wp:posOffset>
-                </wp:positionH>
-                <wp:positionV relativeFrom="paragraph">
-                  <wp:posOffset>4171950</wp:posOffset>
-                </wp:positionV>
-                <wp:extent cx="7620" cy="259080"/>
-                <wp:effectExtent l="76200" t="38100" r="49530" b="64770"/>
-                <wp:wrapNone/>
-                <wp:docPr id="54" name="Straight Arrow Connector 54"/>
-                <wp:cNvGraphicFramePr/>
-                <a:graphic xmlns:a="http://schemas.openxmlformats.org/drawingml/2006/main">
-                  <a:graphicData uri="http://schemas.microsoft.com/office/word/2010/wordprocessingShape">
-                    <wps:wsp>
-                      <wps:cNvCnPr/>
-                      <wps:spPr>
-                        <a:xfrm>
-                          <a:off x="0" y="0"/>
-                          <a:ext cx="7620" cy="259080"/>
-                        </a:xfrm>
-                        <a:prstGeom prst="straightConnector1">
-                          <a:avLst/>
-                        </a:prstGeom>
-                        <a:noFill/>
-                        <a:ln w="6350" cap="flat" cmpd="sng" algn="ctr">
-                          <a:solidFill>
-                            <a:srgbClr val="5B9BD5"/>
-                          </a:solidFill>
-                          <a:prstDash val="solid"/>
-                          <a:miter lim="800000"/>
-                          <a:headEnd type="triangle"/>
-                          <a:tailEnd type="triangle"/>
-                        </a:ln>
-                        <a:effectLst/>
-                      </wps:spPr>
-                      <wps:bodyPr/>
-                    </wps:wsp>
-                  </a:graphicData>
-                </a:graphic>
-              </wp:anchor>
-            </w:drawing>
-          </mc:Choice>
-          <mc:Fallback>
-            <w:pict>
-              <v:shape id="_x0000_s1026" o:spid="_x0000_s1026" o:spt="32" type="#_x0000_t32" style="position:absolute;left:0pt;margin-left:211.6pt;margin-top:328.5pt;height:20.4pt;width:0.6pt;z-index:251700224;mso-width-relative:page;mso-height-relative:page;" filled="f" stroked="t" coordsize="21600,21600" o:gfxdata="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">
-                <v:fill on="f" focussize="0,0"/>
-                <v:stroke weight="0.5pt" color="#5B9BD5" miterlimit="8" joinstyle="miter" startarrow="block" endarrow="block"/>
-                <v:imagedata o:title=""/>
-                <o:lock v:ext="edit" aspectratio="f"/>
-              </v:shape>
-            </w:pict>
-          </mc:Fallback>
-        </mc:AlternateContent>
-      </w:r>
-      <w:r>
-        <w:rPr>
-          <w:rFonts w:ascii="Arial" w:hAnsi="Arial" w:cs="Arial"/>
-          <w:sz w:val="20"/>
-          <w:szCs w:val="20"/>
-          <w:lang w:val="id-ID" w:eastAsia="id-ID"/>
-        </w:rPr>
-        <mc:AlternateContent>
-          <mc:Choice Requires="wps">
-            <w:drawing>
-              <wp:anchor distT="0" distB="0" distL="114300" distR="114300" simplePos="0" relativeHeight="251699200" behindDoc="0" locked="0" layoutInCell="1" allowOverlap="1">
-                <wp:simplePos x="0" y="0"/>
-                <wp:positionH relativeFrom="margin">
-                  <wp:posOffset>2120900</wp:posOffset>
-                </wp:positionH>
-                <wp:positionV relativeFrom="paragraph">
-                  <wp:posOffset>3830320</wp:posOffset>
-                </wp:positionV>
-                <wp:extent cx="1143000" cy="350520"/>
-                <wp:effectExtent l="0" t="0" r="19050" b="11430"/>
-                <wp:wrapNone/>
-                <wp:docPr id="53" name="Rectangle 53"/>
-                <wp:cNvGraphicFramePr/>
-                <a:graphic xmlns:a="http://schemas.openxmlformats.org/drawingml/2006/main">
-                  <a:graphicData uri="http://schemas.microsoft.com/office/word/2010/wordprocessingShape">
-                    <wps:wsp>
-                      <wps:cNvSpPr/>
-                      <wps:spPr>
-                        <a:xfrm>
-                          <a:off x="0" y="0"/>
-                          <a:ext cx="1143000" cy="350520"/>
-                        </a:xfrm>
-                        <a:prstGeom prst="rect">
-                          <a:avLst/>
-                        </a:prstGeom>
-                        <a:solidFill>
-                          <a:sysClr val="window" lastClr="FFFFFF"/>
-                        </a:solidFill>
-                        <a:ln w="12700" cap="flat" cmpd="sng" algn="ctr">
-                          <a:solidFill>
-                            <a:srgbClr val="70AD47"/>
-                          </a:solidFill>
-                          <a:prstDash val="solid"/>
-                          <a:miter lim="800000"/>
-                        </a:ln>
-                        <a:effectLst/>
-                      </wps:spPr>
-                      <wps:txbx>
-                        <w:txbxContent>
-                          <w:p>
-                            <w:r>
-                              <w:t>ORDER PRODUK</w:t>
-                            </w:r>
-                          </w:p>
-                        </w:txbxContent>
-                      </wps:txbx>
-                      <wps:bodyPr rot="0" spcFirstLastPara="0" vertOverflow="overflow" horzOverflow="overflow" vert="horz" wrap="square" lIns="91440" tIns="45720" rIns="91440" bIns="45720" numCol="1" spcCol="0" rtlCol="0" fromWordArt="0" anchor="ctr" anchorCtr="0" forceAA="0" compatLnSpc="1">
-                        <a:noAutofit/>
-                      </wps:bodyPr>
-                    </wps:wsp>
-                  </a:graphicData>
-                </a:graphic>
-              </wp:anchor>
-            </w:drawing>
-          </mc:Choice>
-          <mc:Fallback>
-            <w:pict>
-              <v:rect id="Rectangle 53" o:spid="_x0000_s1026" o:spt="1" style="position:absolute;left:0pt;margin-left:167pt;margin-top:301.6pt;height:27.6pt;width:90pt;mso-position-horizontal-relative:margin;z-index:251699200;v-text-anchor:middle;mso-width-relative:page;mso-height-relative:page;" fillcolor="#FFFFFF" filled="t" stroked="t" coordsize="21600,21600" o:gfxdata="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">
-                <v:fill on="t" focussize="0,0"/>
-                <v:stroke weight="1pt" color="#70AD47" miterlimit="8" joinstyle="miter"/>
-                <v:imagedata o:title=""/>
-                <o:lock v:ext="edit" aspectratio="f"/>
-                <v:textbox>
-                  <w:txbxContent>
-                    <w:p>
-                      <w:r>
-                        <w:t>ORDER PRODUK</w:t>
-                      </w:r>
-                    </w:p>
-                  </w:txbxContent>
-                </v:textbox>
-              </v:rect>
-            </w:pict>
-          </mc:Fallback>
-        </mc:AlternateContent>
-      </w:r>
-      <w:r>
-        <w:rPr>
-          <w:rFonts w:ascii="Arial" w:hAnsi="Arial" w:cs="Arial"/>
-          <w:sz w:val="20"/>
-          <w:szCs w:val="20"/>
-          <w:lang w:val="id-ID" w:eastAsia="id-ID"/>
-        </w:rPr>
-        <mc:AlternateContent>
-          <mc:Choice Requires="wps">
-            <w:drawing>
-              <wp:anchor distT="0" distB="0" distL="114300" distR="114300" simplePos="0" relativeHeight="251698176" behindDoc="0" locked="0" layoutInCell="1" allowOverlap="1">
-                <wp:simplePos x="0" y="0"/>
-                <wp:positionH relativeFrom="column">
-                  <wp:posOffset>2672080</wp:posOffset>
-                </wp:positionH>
-                <wp:positionV relativeFrom="paragraph">
-                  <wp:posOffset>3549650</wp:posOffset>
-                </wp:positionV>
-                <wp:extent cx="7620" cy="259080"/>
-                <wp:effectExtent l="76200" t="38100" r="49530" b="64770"/>
-                <wp:wrapNone/>
-                <wp:docPr id="52" name="Straight Arrow Connector 52"/>
-                <wp:cNvGraphicFramePr/>
-                <a:graphic xmlns:a="http://schemas.openxmlformats.org/drawingml/2006/main">
-                  <a:graphicData uri="http://schemas.microsoft.com/office/word/2010/wordprocessingShape">
-                    <wps:wsp>
-                      <wps:cNvCnPr/>
-                      <wps:spPr>
-                        <a:xfrm>
-                          <a:off x="0" y="0"/>
-                          <a:ext cx="7620" cy="259080"/>
-                        </a:xfrm>
-                        <a:prstGeom prst="straightConnector1">
-                          <a:avLst/>
-                        </a:prstGeom>
-                        <a:noFill/>
-                        <a:ln w="6350" cap="flat" cmpd="sng" algn="ctr">
-                          <a:solidFill>
-                            <a:srgbClr val="5B9BD5"/>
-                          </a:solidFill>
-                          <a:prstDash val="solid"/>
-                          <a:miter lim="800000"/>
-                          <a:headEnd type="triangle"/>
-                          <a:tailEnd type="triangle"/>
-                        </a:ln>
-                        <a:effectLst/>
-                      </wps:spPr>
-                      <wps:bodyPr/>
-                    </wps:wsp>
-                  </a:graphicData>
-                </a:graphic>
-              </wp:anchor>
-            </w:drawing>
-          </mc:Choice>
-          <mc:Fallback>
-            <w:pict>
-              <v:shape id="_x0000_s1026" o:spid="_x0000_s1026" o:spt="32" type="#_x0000_t32" style="position:absolute;left:0pt;margin-left:210.4pt;margin-top:279.5pt;height:20.4pt;width:0.6pt;z-index:251698176;mso-width-relative:page;mso-height-relative:page;" filled="f" stroked="t" coordsize="21600,21600" o:gfxdata="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">
-                <v:fill on="f" focussize="0,0"/>
-                <v:stroke weight="0.5pt" color="#5B9BD5" miterlimit="8" joinstyle="miter" startarrow="block" endarrow="block"/>
-                <v:imagedata o:title=""/>
-                <o:lock v:ext="edit" aspectratio="f"/>
-              </v:shape>
-            </w:pict>
-          </mc:Fallback>
-        </mc:AlternateContent>
-      </w:r>
-      <w:r>
-        <w:rPr>
-          <w:rFonts w:ascii="Arial" w:hAnsi="Arial" w:cs="Arial"/>
-          <w:sz w:val="20"/>
-          <w:szCs w:val="20"/>
-          <w:lang w:val="id-ID" w:eastAsia="id-ID"/>
-        </w:rPr>
-        <mc:AlternateContent>
-          <mc:Choice Requires="wps">
-            <w:drawing>
-              <wp:anchor distT="0" distB="0" distL="114300" distR="114300" simplePos="0" relativeHeight="251697152" behindDoc="0" locked="0" layoutInCell="1" allowOverlap="1">
-                <wp:simplePos x="0" y="0"/>
-                <wp:positionH relativeFrom="margin">
-                  <wp:posOffset>2178050</wp:posOffset>
-                </wp:positionH>
-                <wp:positionV relativeFrom="paragraph">
-                  <wp:posOffset>3206750</wp:posOffset>
-                </wp:positionV>
-                <wp:extent cx="1035050" cy="350520"/>
-                <wp:effectExtent l="0" t="0" r="12700" b="11430"/>
-                <wp:wrapNone/>
-                <wp:docPr id="51" name="Rectangle 51"/>
-                <wp:cNvGraphicFramePr/>
-                <a:graphic xmlns:a="http://schemas.openxmlformats.org/drawingml/2006/main">
-                  <a:graphicData uri="http://schemas.microsoft.com/office/word/2010/wordprocessingShape">
-                    <wps:wsp>
-                      <wps:cNvSpPr/>
-                      <wps:spPr>
-                        <a:xfrm>
-                          <a:off x="0" y="0"/>
-                          <a:ext cx="1035050" cy="350520"/>
-                        </a:xfrm>
-                        <a:prstGeom prst="rect">
-                          <a:avLst/>
-                        </a:prstGeom>
-                        <a:solidFill>
-                          <a:sysClr val="window" lastClr="FFFFFF"/>
-                        </a:solidFill>
-                        <a:ln w="12700" cap="flat" cmpd="sng" algn="ctr">
-                          <a:solidFill>
-                            <a:srgbClr val="70AD47"/>
-                          </a:solidFill>
-                          <a:prstDash val="solid"/>
-                          <a:miter lim="800000"/>
-                        </a:ln>
-                        <a:effectLst/>
-                      </wps:spPr>
-                      <wps:txbx>
-                        <w:txbxContent>
-                          <w:p>
-                            <w:pPr>
-                              <w:jc w:val="center"/>
-                            </w:pPr>
-                            <w:r>
-                              <w:t>CHART</w:t>
-                            </w:r>
-                          </w:p>
-                        </w:txbxContent>
-                      </wps:txbx>
-                      <wps:bodyPr rot="0" spcFirstLastPara="0" vertOverflow="overflow" horzOverflow="overflow" vert="horz" wrap="square" lIns="91440" tIns="45720" rIns="91440" bIns="45720" numCol="1" spcCol="0" rtlCol="0" fromWordArt="0" anchor="ctr" anchorCtr="0" forceAA="0" compatLnSpc="1">
-                        <a:noAutofit/>
-                      </wps:bodyPr>
-                    </wps:wsp>
-                  </a:graphicData>
-                </a:graphic>
-              </wp:anchor>
-            </w:drawing>
-          </mc:Choice>
-          <mc:Fallback>
-            <w:pict>
-              <v:rect id="Rectangle 51" o:spid="_x0000_s1026" o:spt="1" style="position:absolute;left:0pt;margin-left:171.5pt;margin-top:252.5pt;height:27.6pt;width:81.5pt;mso-position-horizontal-relative:margin;z-index:251697152;v-text-anchor:middle;mso-width-relative:page;mso-height-relative:page;" fillcolor="#FFFFFF" filled="t" stroked="t" coordsize="21600,21600" o:gfxdata="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">
-                <v:fill on="t" focussize="0,0"/>
-                <v:stroke weight="1pt" color="#70AD47" miterlimit="8" joinstyle="miter"/>
-                <v:imagedata o:title=""/>
-                <o:lock v:ext="edit" aspectratio="f"/>
-                <v:textbox>
-                  <w:txbxContent>
-                    <w:p>
-                      <w:pPr>
-                        <w:jc w:val="center"/>
-                      </w:pPr>
-                      <w:r>
-                        <w:t>CHART</w:t>
-                      </w:r>
-                    </w:p>
-                  </w:txbxContent>
-                </v:textbox>
-              </v:rect>
-            </w:pict>
-          </mc:Fallback>
-        </mc:AlternateContent>
-      </w:r>
-      <w:r>
-        <w:rPr>
-          <w:rFonts w:ascii="Arial" w:hAnsi="Arial" w:cs="Arial"/>
-          <w:sz w:val="20"/>
-          <w:szCs w:val="20"/>
-          <w:lang w:val="id-ID" w:eastAsia="id-ID"/>
-        </w:rPr>
-        <mc:AlternateContent>
-          <mc:Choice Requires="wps">
-            <w:drawing>
-              <wp:anchor distT="0" distB="0" distL="114300" distR="114300" simplePos="0" relativeHeight="251696128" behindDoc="0" locked="0" layoutInCell="1" allowOverlap="1">
-                <wp:simplePos x="0" y="0"/>
-                <wp:positionH relativeFrom="column">
-                  <wp:posOffset>2679700</wp:posOffset>
-                </wp:positionH>
-                <wp:positionV relativeFrom="paragraph">
-                  <wp:posOffset>2921000</wp:posOffset>
-                </wp:positionV>
-                <wp:extent cx="7620" cy="259080"/>
-                <wp:effectExtent l="76200" t="38100" r="49530" b="64770"/>
-                <wp:wrapNone/>
-                <wp:docPr id="50" name="Straight Arrow Connector 50"/>
-                <wp:cNvGraphicFramePr/>
-                <a:graphic xmlns:a="http://schemas.openxmlformats.org/drawingml/2006/main">
-                  <a:graphicData uri="http://schemas.microsoft.com/office/word/2010/wordprocessingShape">
-                    <wps:wsp>
-                      <wps:cNvCnPr/>
-                      <wps:spPr>
-                        <a:xfrm>
-                          <a:off x="0" y="0"/>
-                          <a:ext cx="7620" cy="259080"/>
-                        </a:xfrm>
-                        <a:prstGeom prst="straightConnector1">
-                          <a:avLst/>
-                        </a:prstGeom>
-                        <a:noFill/>
-                        <a:ln w="6350" cap="flat" cmpd="sng" algn="ctr">
-                          <a:solidFill>
-                            <a:srgbClr val="5B9BD5"/>
-                          </a:solidFill>
-                          <a:prstDash val="solid"/>
-                          <a:miter lim="800000"/>
-                          <a:headEnd type="triangle"/>
-                          <a:tailEnd type="triangle"/>
-                        </a:ln>
-                        <a:effectLst/>
-                      </wps:spPr>
-                      <wps:bodyPr/>
-                    </wps:wsp>
-                  </a:graphicData>
-                </a:graphic>
-              </wp:anchor>
-            </w:drawing>
-          </mc:Choice>
-          <mc:Fallback>
-            <w:pict>
-              <v:shape id="_x0000_s1026" o:spid="_x0000_s1026" o:spt="32" type="#_x0000_t32" style="position:absolute;left:0pt;margin-left:211pt;margin-top:230pt;height:20.4pt;width:0.6pt;z-index:251696128;mso-width-relative:page;mso-height-relative:page;" filled="f" stroked="t" coordsize="21600,21600" o:gfxdata="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">
-                <v:fill on="f" focussize="0,0"/>
-                <v:stroke weight="0.5pt" color="#5B9BD5" miterlimit="8" joinstyle="miter" startarrow="block" endarrow="block"/>
-                <v:imagedata o:title=""/>
-                <o:lock v:ext="edit" aspectratio="f"/>
-              </v:shape>
-            </w:pict>
-          </mc:Fallback>
-        </mc:AlternateContent>
-      </w:r>
-      <w:r>
-        <w:rPr>
-          <w:rFonts w:ascii="Arial" w:hAnsi="Arial" w:cs="Arial"/>
-          <w:sz w:val="20"/>
-          <w:szCs w:val="20"/>
-          <w:lang w:val="id-ID" w:eastAsia="id-ID"/>
-        </w:rPr>
-        <mc:AlternateContent>
-          <mc:Choice Requires="wps">
-            <w:drawing>
-              <wp:anchor distT="0" distB="0" distL="114300" distR="114300" simplePos="0" relativeHeight="251695104" behindDoc="0" locked="0" layoutInCell="1" allowOverlap="1">
-                <wp:simplePos x="0" y="0"/>
-                <wp:positionH relativeFrom="column">
-                  <wp:posOffset>4686300</wp:posOffset>
-                </wp:positionH>
-                <wp:positionV relativeFrom="paragraph">
-                  <wp:posOffset>2652395</wp:posOffset>
-                </wp:positionV>
-                <wp:extent cx="6350" cy="260350"/>
-                <wp:effectExtent l="76200" t="38100" r="69850" b="25400"/>
-                <wp:wrapNone/>
-                <wp:docPr id="49" name="Straight Arrow Connector 49"/>
-                <wp:cNvGraphicFramePr/>
-                <a:graphic xmlns:a="http://schemas.openxmlformats.org/drawingml/2006/main">
-                  <a:graphicData uri="http://schemas.microsoft.com/office/word/2010/wordprocessingShape">
-                    <wps:wsp>
-                      <wps:cNvCnPr/>
-                      <wps:spPr>
-                        <a:xfrm flipV="1">
-                          <a:off x="0" y="0"/>
-                          <a:ext cx="6350" cy="260350"/>
-                        </a:xfrm>
-                        <a:prstGeom prst="straightConnector1">
-                          <a:avLst/>
-                        </a:prstGeom>
-                        <a:ln>
-                          <a:tailEnd type="triangle"/>
-                        </a:ln>
-                      </wps:spPr>
-                      <wps:style>
-                        <a:lnRef idx="1">
-                          <a:schemeClr val="accent1"/>
-                        </a:lnRef>
-                        <a:fillRef idx="0">
-                          <a:schemeClr val="accent1"/>
-                        </a:fillRef>
-                        <a:effectRef idx="0">
-                          <a:schemeClr val="accent1"/>
-                        </a:effectRef>
-                        <a:fontRef idx="minor">
-                          <a:schemeClr val="tx1"/>
-                        </a:fontRef>
-                      </wps:style>
-                      <wps:bodyPr/>
-                    </wps:wsp>
-                  </a:graphicData>
-                </a:graphic>
-              </wp:anchor>
-            </w:drawing>
-          </mc:Choice>
-          <mc:Fallback>
-            <w:pict>
-              <v:shape id="_x0000_s1026" o:spid="_x0000_s1026" o:spt="32" type="#_x0000_t32" style="position:absolute;left:0pt;flip:y;margin-left:369pt;margin-top:208.85pt;height:20.5pt;width:0.5pt;z-index:251695104;mso-width-relative:page;mso-height-relative:page;" filled="f" stroked="t" coordsize="21600,21600" o:gfxdata="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">
-                <v:fill on="f" focussize="0,0"/>
-                <v:stroke weight="0.5pt" color="#5B9BD5 [3204]" miterlimit="8" joinstyle="miter" endarrow="block"/>
-                <v:imagedata o:title=""/>
-                <o:lock v:ext="edit" aspectratio="f"/>
-              </v:shape>
-            </w:pict>
-          </mc:Fallback>
-        </mc:AlternateContent>
-      </w:r>
-      <w:r>
-        <w:rPr>
-          <w:rFonts w:ascii="Arial" w:hAnsi="Arial" w:cs="Arial"/>
-          <w:sz w:val="20"/>
-          <w:szCs w:val="20"/>
-          <w:lang w:val="id-ID" w:eastAsia="id-ID"/>
-        </w:rPr>
-        <mc:AlternateContent>
-          <mc:Choice Requires="wps">
-            <w:drawing>
-              <wp:anchor distT="0" distB="0" distL="114300" distR="114300" simplePos="0" relativeHeight="251694080" behindDoc="0" locked="0" layoutInCell="1" allowOverlap="1">
-                <wp:simplePos x="0" y="0"/>
-                <wp:positionH relativeFrom="column">
-                  <wp:posOffset>3340100</wp:posOffset>
-                </wp:positionH>
-                <wp:positionV relativeFrom="paragraph">
-                  <wp:posOffset>2673350</wp:posOffset>
-                </wp:positionV>
-                <wp:extent cx="6350" cy="260350"/>
-                <wp:effectExtent l="76200" t="38100" r="69850" b="25400"/>
-                <wp:wrapNone/>
-                <wp:docPr id="48" name="Straight Arrow Connector 48"/>
-                <wp:cNvGraphicFramePr/>
-                <a:graphic xmlns:a="http://schemas.openxmlformats.org/drawingml/2006/main">
-                  <a:graphicData uri="http://schemas.microsoft.com/office/word/2010/wordprocessingShape">
-                    <wps:wsp>
-                      <wps:cNvCnPr/>
-                      <wps:spPr>
-                        <a:xfrm flipV="1">
-                          <a:off x="0" y="0"/>
-                          <a:ext cx="6350" cy="260350"/>
-                        </a:xfrm>
-                        <a:prstGeom prst="straightConnector1">
-                          <a:avLst/>
-                        </a:prstGeom>
-                        <a:ln>
-                          <a:tailEnd type="triangle"/>
-                        </a:ln>
-                      </wps:spPr>
-                      <wps:style>
-                        <a:lnRef idx="1">
-                          <a:schemeClr val="accent1"/>
-                        </a:lnRef>
-                        <a:fillRef idx="0">
-                          <a:schemeClr val="accent1"/>
-                        </a:fillRef>
-                        <a:effectRef idx="0">
-                          <a:schemeClr val="accent1"/>
-                        </a:effectRef>
-                        <a:fontRef idx="minor">
-                          <a:schemeClr val="tx1"/>
-                        </a:fontRef>
-                      </wps:style>
-                      <wps:bodyPr/>
-                    </wps:wsp>
-                  </a:graphicData>
-                </a:graphic>
-              </wp:anchor>
-            </w:drawing>
-          </mc:Choice>
-          <mc:Fallback>
-            <w:pict>
-              <v:shape id="_x0000_s1026" o:spid="_x0000_s1026" o:spt="32" type="#_x0000_t32" style="position:absolute;left:0pt;flip:y;margin-left:263pt;margin-top:210.5pt;height:20.5pt;width:0.5pt;z-index:251694080;mso-width-relative:page;mso-height-relative:page;" filled="f" stroked="t" coordsize="21600,21600" o:gfxdata="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">
-                <v:fill on="f" focussize="0,0"/>
-                <v:stroke weight="0.5pt" color="#5B9BD5 [3204]" miterlimit="8" joinstyle="miter" endarrow="block"/>
-                <v:imagedata o:title=""/>
-                <o:lock v:ext="edit" aspectratio="f"/>
-              </v:shape>
-            </w:pict>
-          </mc:Fallback>
-        </mc:AlternateContent>
-      </w:r>
-      <w:r>
-        <w:rPr>
-          <w:rFonts w:ascii="Arial" w:hAnsi="Arial" w:cs="Arial"/>
-          <w:sz w:val="20"/>
-          <w:szCs w:val="20"/>
-          <w:lang w:val="id-ID" w:eastAsia="id-ID"/>
-        </w:rPr>
-        <mc:AlternateContent>
-          <mc:Choice Requires="wps">
-            <w:drawing>
-              <wp:anchor distT="0" distB="0" distL="114300" distR="114300" simplePos="0" relativeHeight="251693056" behindDoc="0" locked="0" layoutInCell="1" allowOverlap="1">
-                <wp:simplePos x="0" y="0"/>
-                <wp:positionH relativeFrom="column">
-                  <wp:posOffset>2025650</wp:posOffset>
-                </wp:positionH>
-                <wp:positionV relativeFrom="paragraph">
-                  <wp:posOffset>2668270</wp:posOffset>
-                </wp:positionV>
-                <wp:extent cx="6350" cy="260350"/>
-                <wp:effectExtent l="76200" t="38100" r="69850" b="25400"/>
-                <wp:wrapNone/>
-                <wp:docPr id="47" name="Straight Arrow Connector 47"/>
-                <wp:cNvGraphicFramePr/>
-                <a:graphic xmlns:a="http://schemas.openxmlformats.org/drawingml/2006/main">
-                  <a:graphicData uri="http://schemas.microsoft.com/office/word/2010/wordprocessingShape">
-                    <wps:wsp>
-                      <wps:cNvCnPr/>
-                      <wps:spPr>
-                        <a:xfrm flipV="1">
-                          <a:off x="0" y="0"/>
-                          <a:ext cx="6350" cy="260350"/>
-                        </a:xfrm>
-                        <a:prstGeom prst="straightConnector1">
-                          <a:avLst/>
-                        </a:prstGeom>
-                        <a:ln>
-                          <a:tailEnd type="triangle"/>
-                        </a:ln>
-                      </wps:spPr>
-                      <wps:style>
-                        <a:lnRef idx="1">
-                          <a:schemeClr val="accent1"/>
-                        </a:lnRef>
-                        <a:fillRef idx="0">
-                          <a:schemeClr val="accent1"/>
-                        </a:fillRef>
-                        <a:effectRef idx="0">
-                          <a:schemeClr val="accent1"/>
-                        </a:effectRef>
-                        <a:fontRef idx="minor">
-                          <a:schemeClr val="tx1"/>
-                        </a:fontRef>
-                      </wps:style>
-                      <wps:bodyPr/>
-                    </wps:wsp>
-                  </a:graphicData>
-                </a:graphic>
-              </wp:anchor>
-            </w:drawing>
-          </mc:Choice>
-          <mc:Fallback>
-            <w:pict>
-              <v:shape id="_x0000_s1026" o:spid="_x0000_s1026" o:spt="32" type="#_x0000_t32" style="position:absolute;left:0pt;flip:y;margin-left:159.5pt;margin-top:210.1pt;height:20.5pt;width:0.5pt;z-index:251693056;mso-width-relative:page;mso-height-relative:page;" filled="f" stroked="t" coordsize="21600,21600" o:gfxdata="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">
-                <v:fill on="f" focussize="0,0"/>
-                <v:stroke weight="0.5pt" color="#5B9BD5 [3204]" miterlimit="8" joinstyle="miter" endarrow="block"/>
-                <v:imagedata o:title=""/>
-                <o:lock v:ext="edit" aspectratio="f"/>
-              </v:shape>
-            </w:pict>
-          </mc:Fallback>
-        </mc:AlternateContent>
-      </w:r>
-      <w:r>
-        <w:rPr>
-          <w:rFonts w:ascii="Arial" w:hAnsi="Arial" w:cs="Arial"/>
-          <w:sz w:val="20"/>
-          <w:szCs w:val="20"/>
-          <w:lang w:val="id-ID" w:eastAsia="id-ID"/>
-        </w:rPr>
-        <mc:AlternateContent>
-          <mc:Choice Requires="wps">
-            <w:drawing>
-              <wp:anchor distT="0" distB="0" distL="114300" distR="114300" simplePos="0" relativeHeight="251691008" behindDoc="0" locked="0" layoutInCell="1" allowOverlap="1">
-                <wp:simplePos x="0" y="0"/>
-                <wp:positionH relativeFrom="column">
-                  <wp:posOffset>590550</wp:posOffset>
-                </wp:positionH>
-                <wp:positionV relativeFrom="paragraph">
-                  <wp:posOffset>2905760</wp:posOffset>
-                </wp:positionV>
-                <wp:extent cx="4095750" cy="44450"/>
-                <wp:effectExtent l="0" t="0" r="19050" b="31750"/>
-                <wp:wrapNone/>
-                <wp:docPr id="44" name="Straight Connector 44"/>
-                <wp:cNvGraphicFramePr/>
-                <a:graphic xmlns:a="http://schemas.openxmlformats.org/drawingml/2006/main">
-                  <a:graphicData uri="http://schemas.microsoft.com/office/word/2010/wordprocessingShape">
-                    <wps:wsp>
-                      <wps:cNvCnPr/>
-                      <wps:spPr>
-                        <a:xfrm flipV="1">
-                          <a:off x="0" y="0"/>
-                          <a:ext cx="4095750" cy="44450"/>
-                        </a:xfrm>
-                        <a:prstGeom prst="line">
-                          <a:avLst/>
-                        </a:prstGeom>
-                      </wps:spPr>
-                      <wps:style>
-                        <a:lnRef idx="1">
-                          <a:schemeClr val="accent1"/>
-                        </a:lnRef>
-                        <a:fillRef idx="0">
-                          <a:schemeClr val="accent1"/>
-                        </a:fillRef>
-                        <a:effectRef idx="0">
-                          <a:schemeClr val="accent1"/>
-                        </a:effectRef>
-                        <a:fontRef idx="minor">
-                          <a:schemeClr val="tx1"/>
-                        </a:fontRef>
-                      </wps:style>
-                      <wps:bodyPr/>
-                    </wps:wsp>
-                  </a:graphicData>
-                </a:graphic>
-              </wp:anchor>
-            </w:drawing>
-          </mc:Choice>
-          <mc:Fallback>
-            <w:pict>
-              <v:line id="_x0000_s1026" o:spid="_x0000_s1026" o:spt="20" style="position:absolute;left:0pt;flip:y;margin-left:46.5pt;margin-top:228.8pt;height:3.5pt;width:322.5pt;z-index:251691008;mso-width-relative:page;mso-height-relative:page;" filled="f" stroked="t" coordsize="21600,21600" o:gfxdata="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">
-                <v:fill on="f" focussize="0,0"/>
-                <v:stroke weight="0.5pt" color="#5B9BD5 [3204]" miterlimit="8" joinstyle="miter"/>
-                <v:imagedata o:title=""/>
-                <o:lock v:ext="edit" aspectratio="f"/>
-              </v:line>
-            </w:pict>
-          </mc:Fallback>
-        </mc:AlternateContent>
-      </w:r>
-      <w:r>
-        <w:rPr>
-          <w:rFonts w:ascii="Arial" w:hAnsi="Arial" w:cs="Arial"/>
-          <w:sz w:val="20"/>
-          <w:szCs w:val="20"/>
-          <w:lang w:val="id-ID" w:eastAsia="id-ID"/>
-        </w:rPr>
-        <mc:AlternateContent>
-          <mc:Choice Requires="wps">
-            <w:drawing>
-              <wp:anchor distT="0" distB="0" distL="114300" distR="114300" simplePos="0" relativeHeight="251692032" behindDoc="0" locked="0" layoutInCell="1" allowOverlap="1">
-                <wp:simplePos x="0" y="0"/>
-                <wp:positionH relativeFrom="column">
-                  <wp:posOffset>603250</wp:posOffset>
-                </wp:positionH>
-                <wp:positionV relativeFrom="paragraph">
-                  <wp:posOffset>2686050</wp:posOffset>
-                </wp:positionV>
-                <wp:extent cx="6350" cy="260350"/>
-                <wp:effectExtent l="76200" t="38100" r="69850" b="25400"/>
-                <wp:wrapNone/>
-                <wp:docPr id="46" name="Straight Arrow Connector 46"/>
-                <wp:cNvGraphicFramePr/>
-                <a:graphic xmlns:a="http://schemas.openxmlformats.org/drawingml/2006/main">
-                  <a:graphicData uri="http://schemas.microsoft.com/office/word/2010/wordprocessingShape">
-                    <wps:wsp>
-                      <wps:cNvCnPr/>
-                      <wps:spPr>
-                        <a:xfrm flipV="1">
-                          <a:off x="0" y="0"/>
-                          <a:ext cx="6350" cy="260350"/>
-                        </a:xfrm>
-                        <a:prstGeom prst="straightConnector1">
-                          <a:avLst/>
-                        </a:prstGeom>
-                        <a:ln>
-                          <a:tailEnd type="triangle"/>
-                        </a:ln>
-                      </wps:spPr>
-                      <wps:style>
-                        <a:lnRef idx="1">
-                          <a:schemeClr val="accent1"/>
-                        </a:lnRef>
-                        <a:fillRef idx="0">
-                          <a:schemeClr val="accent1"/>
-                        </a:fillRef>
-                        <a:effectRef idx="0">
-                          <a:schemeClr val="accent1"/>
-                        </a:effectRef>
-                        <a:fontRef idx="minor">
-                          <a:schemeClr val="tx1"/>
-                        </a:fontRef>
-                      </wps:style>
-                      <wps:bodyPr/>
-                    </wps:wsp>
-                  </a:graphicData>
-                </a:graphic>
-              </wp:anchor>
-            </w:drawing>
-          </mc:Choice>
-          <mc:Fallback>
-            <w:pict>
-              <v:shape id="_x0000_s1026" o:spid="_x0000_s1026" o:spt="32" type="#_x0000_t32" style="position:absolute;left:0pt;flip:y;margin-left:47.5pt;margin-top:211.5pt;height:20.5pt;width:0.5pt;z-index:251692032;mso-width-relative:page;mso-height-relative:page;" filled="f" stroked="t" coordsize="21600,21600" o:gfxdata="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">
-                <v:fill on="f" focussize="0,0"/>
-                <v:stroke weight="0.5pt" color="#5B9BD5 [3204]" miterlimit="8" joinstyle="miter" endarrow="block"/>
-                <v:imagedata o:title=""/>
-                <o:lock v:ext="edit" aspectratio="f"/>
-              </v:shape>
-            </w:pict>
-          </mc:Fallback>
-        </mc:AlternateContent>
-      </w:r>
-      <w:r>
-        <w:rPr>
-          <w:rFonts w:ascii="Arial" w:hAnsi="Arial" w:cs="Arial"/>
-          <w:sz w:val="20"/>
-          <w:szCs w:val="20"/>
-          <w:lang w:val="id-ID" w:eastAsia="id-ID"/>
-        </w:rPr>
-        <mc:AlternateContent>
-          <mc:Choice Requires="wps">
-            <w:drawing>
-              <wp:anchor distT="0" distB="0" distL="114300" distR="114300" simplePos="0" relativeHeight="251683840" behindDoc="0" locked="0" layoutInCell="1" allowOverlap="1">
-                <wp:simplePos x="0" y="0"/>
-                <wp:positionH relativeFrom="column">
-                  <wp:posOffset>222250</wp:posOffset>
-                </wp:positionH>
-                <wp:positionV relativeFrom="paragraph">
-                  <wp:posOffset>2353310</wp:posOffset>
-                </wp:positionV>
-                <wp:extent cx="1047750" cy="350520"/>
-                <wp:effectExtent l="0" t="0" r="19050" b="11430"/>
-                <wp:wrapNone/>
-                <wp:docPr id="37" name="Rectangle 37"/>
-                <wp:cNvGraphicFramePr/>
-                <a:graphic xmlns:a="http://schemas.openxmlformats.org/drawingml/2006/main">
-                  <a:graphicData uri="http://schemas.microsoft.com/office/word/2010/wordprocessingShape">
-                    <wps:wsp>
-                      <wps:cNvSpPr/>
-                      <wps:spPr>
-                        <a:xfrm>
-                          <a:off x="0" y="0"/>
-                          <a:ext cx="1047750" cy="350520"/>
-                        </a:xfrm>
-                        <a:prstGeom prst="rect">
-                          <a:avLst/>
-                        </a:prstGeom>
-                      </wps:spPr>
-                      <wps:style>
-                        <a:lnRef idx="2">
-                          <a:schemeClr val="accent6"/>
-                        </a:lnRef>
-                        <a:fillRef idx="1">
-                          <a:schemeClr val="lt1"/>
-                        </a:fillRef>
-                        <a:effectRef idx="0">
-                          <a:schemeClr val="accent6"/>
-                        </a:effectRef>
-                        <a:fontRef idx="minor">
-                          <a:schemeClr val="dk1"/>
-                        </a:fontRef>
-                      </wps:style>
-                      <wps:txbx>
-                        <w:txbxContent>
-                          <w:p>
-                            <w:pPr>
-                              <w:jc w:val="center"/>
-                            </w:pPr>
-                            <w:r>
-                              <w:t>AYAM KREMES</w:t>
-                            </w:r>
-                          </w:p>
-                        </w:txbxContent>
-                      </wps:txbx>
-                      <wps:bodyPr rot="0" spcFirstLastPara="0" vertOverflow="overflow" horzOverflow="overflow" vert="horz" wrap="square" lIns="91440" tIns="45720" rIns="91440" bIns="45720" numCol="1" spcCol="0" rtlCol="0" fromWordArt="0" anchor="ctr" anchorCtr="0" forceAA="0" compatLnSpc="1">
-                        <a:noAutofit/>
-                      </wps:bodyPr>
-                    </wps:wsp>
-                  </a:graphicData>
-                </a:graphic>
-              </wp:anchor>
-            </w:drawing>
-          </mc:Choice>
-          <mc:Fallback>
-            <w:pict>
-              <v:rect id="Rectangle 37" o:spid="_x0000_s1026" o:spt="1" style="position:absolute;left:0pt;margin-left:17.5pt;margin-top:185.3pt;height:27.6pt;width:82.5pt;z-index:251683840;v-text-anchor:middle;mso-width-relative:page;mso-height-relative:page;" fillcolor="#FFFFFF [3201]" filled="t" stroked="t" coordsize="21600,21600" o:gfxdata="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">
-                <v:fill on="t" focussize="0,0"/>
-                <v:stroke weight="1pt" color="#70AD47 [3209]" miterlimit="8" joinstyle="miter"/>
-                <v:imagedata o:title=""/>
-                <o:lock v:ext="edit" aspectratio="f"/>
-                <v:textbox>
-                  <w:txbxContent>
-                    <w:p>
-                      <w:pPr>
-                        <w:jc w:val="center"/>
-                      </w:pPr>
-                      <w:r>
-                        <w:t>AYAM KREMES</w:t>
-                      </w:r>
-                    </w:p>
-                  </w:txbxContent>
-                </v:textbox>
-              </v:rect>
-            </w:pict>
-          </mc:Fallback>
-        </mc:AlternateContent>
-      </w:r>
-      <w:r>
-        <w:rPr>
-          <w:rFonts w:ascii="Arial" w:hAnsi="Arial" w:cs="Arial"/>
-          <w:sz w:val="20"/>
-          <w:szCs w:val="20"/>
-          <w:lang w:val="id-ID" w:eastAsia="id-ID"/>
-        </w:rPr>
-        <mc:AlternateContent>
-          <mc:Choice Requires="wps">
-            <w:drawing>
-              <wp:anchor distT="0" distB="0" distL="114300" distR="114300" simplePos="0" relativeHeight="251682816" behindDoc="0" locked="0" layoutInCell="1" allowOverlap="1">
-                <wp:simplePos x="0" y="0"/>
-                <wp:positionH relativeFrom="column">
-                  <wp:posOffset>615950</wp:posOffset>
-                </wp:positionH>
-                <wp:positionV relativeFrom="paragraph">
-                  <wp:posOffset>2124710</wp:posOffset>
-                </wp:positionV>
-                <wp:extent cx="0" cy="222250"/>
-                <wp:effectExtent l="76200" t="0" r="57150" b="63500"/>
-                <wp:wrapNone/>
-                <wp:docPr id="34" name="Straight Arrow Connector 34"/>
-                <wp:cNvGraphicFramePr/>
-                <a:graphic xmlns:a="http://schemas.openxmlformats.org/drawingml/2006/main">
-                  <a:graphicData uri="http://schemas.microsoft.com/office/word/2010/wordprocessingShape">
-                    <wps:wsp>
-                      <wps:cNvCnPr/>
-                      <wps:spPr>
-                        <a:xfrm>
-                          <a:off x="0" y="0"/>
-                          <a:ext cx="0" cy="222250"/>
-                        </a:xfrm>
-                        <a:prstGeom prst="straightConnector1">
-                          <a:avLst/>
-                        </a:prstGeom>
-                        <a:ln>
-                          <a:tailEnd type="triangle"/>
-                        </a:ln>
-                      </wps:spPr>
-                      <wps:style>
-                        <a:lnRef idx="1">
-                          <a:schemeClr val="accent1"/>
-                        </a:lnRef>
-                        <a:fillRef idx="0">
-                          <a:schemeClr val="accent1"/>
-                        </a:fillRef>
-                        <a:effectRef idx="0">
-                          <a:schemeClr val="accent1"/>
-                        </a:effectRef>
-                        <a:fontRef idx="minor">
-                          <a:schemeClr val="tx1"/>
-                        </a:fontRef>
-                      </wps:style>
-                      <wps:bodyPr/>
-                    </wps:wsp>
-                  </a:graphicData>
-                </a:graphic>
-              </wp:anchor>
-            </w:drawing>
-          </mc:Choice>
-          <mc:Fallback>
-            <w:pict>
-              <v:shape id="_x0000_s1026" o:spid="_x0000_s1026" o:spt="32" type="#_x0000_t32" style="position:absolute;left:0pt;margin-left:48.5pt;margin-top:167.3pt;height:17.5pt;width:0pt;z-index:251682816;mso-width-relative:page;mso-height-relative:page;" filled="f" stroked="t" coordsize="21600,21600" o:gfxdata="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">
-                <v:fill on="f" focussize="0,0"/>
-                <v:stroke weight="0.5pt" color="#5B9BD5 [3204]" miterlimit="8" joinstyle="miter" endarrow="block"/>
-                <v:imagedata o:title=""/>
-                <o:lock v:ext="edit" aspectratio="f"/>
-              </v:shape>
-            </w:pict>
-          </mc:Fallback>
-        </mc:AlternateContent>
-      </w:r>
-      <w:r>
-        <w:rPr>
-          <w:rFonts w:ascii="Arial" w:hAnsi="Arial" w:cs="Arial"/>
-          <w:sz w:val="20"/>
-          <w:szCs w:val="20"/>
-          <w:lang w:val="id-ID" w:eastAsia="id-ID"/>
-        </w:rPr>
-        <mc:AlternateContent>
-          <mc:Choice Requires="wps">
-            <w:drawing>
-              <wp:anchor distT="0" distB="0" distL="114300" distR="114300" simplePos="0" relativeHeight="251681792" behindDoc="0" locked="0" layoutInCell="1" allowOverlap="1">
-                <wp:simplePos x="0" y="0"/>
-                <wp:positionH relativeFrom="column">
-                  <wp:posOffset>603250</wp:posOffset>
-                </wp:positionH>
-                <wp:positionV relativeFrom="paragraph">
-                  <wp:posOffset>2073910</wp:posOffset>
-                </wp:positionV>
-                <wp:extent cx="4933950" cy="50800"/>
-                <wp:effectExtent l="0" t="76200" r="0" b="44450"/>
-                <wp:wrapNone/>
-                <wp:docPr id="33" name="Straight Arrow Connector 33"/>
-                <wp:cNvGraphicFramePr/>
-                <a:graphic xmlns:a="http://schemas.openxmlformats.org/drawingml/2006/main">
-                  <a:graphicData uri="http://schemas.microsoft.com/office/word/2010/wordprocessingShape">
-                    <wps:wsp>
-                      <wps:cNvCnPr/>
-                      <wps:spPr>
-                        <a:xfrm flipV="1">
-                          <a:off x="0" y="0"/>
-                          <a:ext cx="4933950" cy="50800"/>
-                        </a:xfrm>
-                        <a:prstGeom prst="straightConnector1">
-                          <a:avLst/>
-                        </a:prstGeom>
-                        <a:ln>
-                          <a:tailEnd type="triangle"/>
-                        </a:ln>
-                      </wps:spPr>
-                      <wps:style>
-                        <a:lnRef idx="1">
-                          <a:schemeClr val="accent1"/>
-                        </a:lnRef>
-                        <a:fillRef idx="0">
-                          <a:schemeClr val="accent1"/>
-                        </a:fillRef>
-                        <a:effectRef idx="0">
-                          <a:schemeClr val="accent1"/>
-                        </a:effectRef>
-                        <a:fontRef idx="minor">
-                          <a:schemeClr val="tx1"/>
-                        </a:fontRef>
-                      </wps:style>
-                      <wps:bodyPr/>
-                    </wps:wsp>
-                  </a:graphicData>
-                </a:graphic>
-              </wp:anchor>
-            </w:drawing>
-          </mc:Choice>
-          <mc:Fallback>
-            <w:pict>
-              <v:shape id="_x0000_s1026" o:spid="_x0000_s1026" o:spt="32" type="#_x0000_t32" style="position:absolute;left:0pt;flip:y;margin-left:47.5pt;margin-top:163.3pt;height:4pt;width:388.5pt;z-index:251681792;mso-width-relative:page;mso-height-relative:page;" filled="f" stroked="t" coordsize="21600,21600" o:gfxdata="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">
-                <v:fill on="f" focussize="0,0"/>
-                <v:stroke weight="0.5pt" color="#5B9BD5 [3204]" miterlimit="8" joinstyle="miter" endarrow="block"/>
-                <v:imagedata o:title=""/>
-                <o:lock v:ext="edit" aspectratio="f"/>
-              </v:shape>
-            </w:pict>
-          </mc:Fallback>
-        </mc:AlternateContent>
-      </w:r>
-      <w:r>
-        <w:rPr>
-          <w:rFonts w:ascii="Arial" w:hAnsi="Arial" w:cs="Arial"/>
-          <w:sz w:val="20"/>
-          <w:szCs w:val="20"/>
-          <w:lang w:val="id-ID" w:eastAsia="id-ID"/>
-        </w:rPr>
-        <mc:AlternateContent>
-          <mc:Choice Requires="wps">
-            <w:drawing>
-              <wp:anchor distT="0" distB="0" distL="114300" distR="114300" simplePos="0" relativeHeight="251688960" behindDoc="0" locked="0" layoutInCell="1" allowOverlap="1">
-                <wp:simplePos x="0" y="0"/>
-                <wp:positionH relativeFrom="column">
-                  <wp:posOffset>4152900</wp:posOffset>
-                </wp:positionH>
-                <wp:positionV relativeFrom="paragraph">
-                  <wp:posOffset>2311400</wp:posOffset>
-                </wp:positionV>
-                <wp:extent cx="1047750" cy="350520"/>
-                <wp:effectExtent l="0" t="0" r="19050" b="11430"/>
-                <wp:wrapNone/>
-                <wp:docPr id="42" name="Rectangle 42"/>
-                <wp:cNvGraphicFramePr/>
-                <a:graphic xmlns:a="http://schemas.openxmlformats.org/drawingml/2006/main">
-                  <a:graphicData uri="http://schemas.microsoft.com/office/word/2010/wordprocessingShape">
-                    <wps:wsp>
-                      <wps:cNvSpPr/>
-                      <wps:spPr>
-                        <a:xfrm>
-                          <a:off x="0" y="0"/>
-                          <a:ext cx="1047750" cy="350520"/>
-                        </a:xfrm>
-                        <a:prstGeom prst="rect">
-                          <a:avLst/>
-                        </a:prstGeom>
-                      </wps:spPr>
-                      <wps:style>
-                        <a:lnRef idx="2">
-                          <a:schemeClr val="accent6"/>
-                        </a:lnRef>
-                        <a:fillRef idx="1">
-                          <a:schemeClr val="lt1"/>
-                        </a:fillRef>
-                        <a:effectRef idx="0">
-                          <a:schemeClr val="accent6"/>
-                        </a:effectRef>
-                        <a:fontRef idx="minor">
-                          <a:schemeClr val="dk1"/>
-                        </a:fontRef>
-                      </wps:style>
-                      <wps:txbx>
-                        <w:txbxContent>
-                          <w:p>
-                            <w:pPr>
-                              <w:jc w:val="center"/>
-                            </w:pPr>
-                            <w:r>
-                              <w:t>IKAN BAKAR</w:t>
-                            </w:r>
-                          </w:p>
-                        </w:txbxContent>
-                      </wps:txbx>
-                      <wps:bodyPr rot="0" spcFirstLastPara="0" vertOverflow="overflow" horzOverflow="overflow" vert="horz" wrap="square" lIns="91440" tIns="45720" rIns="91440" bIns="45720" numCol="1" spcCol="0" rtlCol="0" fromWordArt="0" anchor="ctr" anchorCtr="0" forceAA="0" compatLnSpc="1">
-                        <a:noAutofit/>
-                      </wps:bodyPr>
-                    </wps:wsp>
-                  </a:graphicData>
-                </a:graphic>
-              </wp:anchor>
-            </w:drawing>
-          </mc:Choice>
-          <mc:Fallback>
-            <w:pict>
-              <v:rect id="Rectangle 42" o:spid="_x0000_s1026" o:spt="1" style="position:absolute;left:0pt;margin-left:327pt;margin-top:182pt;height:27.6pt;width:82.5pt;z-index:251688960;v-text-anchor:middle;mso-width-relative:page;mso-height-relative:page;" fillcolor="#FFFFFF [3201]" filled="t" stroked="t" coordsize="21600,21600" o:gfxdata="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">
-                <v:fill on="t" focussize="0,0"/>
-                <v:stroke weight="1pt" color="#70AD47 [3209]" miterlimit="8" joinstyle="miter"/>
-                <v:imagedata o:title=""/>
-                <o:lock v:ext="edit" aspectratio="f"/>
-                <v:textbox>
-                  <w:txbxContent>
-                    <w:p>
-                      <w:pPr>
-                        <w:jc w:val="center"/>
-                      </w:pPr>
-                      <w:r>
-                        <w:t>IKAN BAKAR</w:t>
-                      </w:r>
-                    </w:p>
-                  </w:txbxContent>
-                </v:textbox>
-              </v:rect>
-            </w:pict>
-          </mc:Fallback>
-        </mc:AlternateContent>
-      </w:r>
-      <w:r>
-        <w:rPr>
-          <w:rFonts w:ascii="Arial" w:hAnsi="Arial" w:cs="Arial"/>
-          <w:sz w:val="20"/>
-          <w:szCs w:val="20"/>
-          <w:lang w:val="id-ID" w:eastAsia="id-ID"/>
-        </w:rPr>
-        <mc:AlternateContent>
-          <mc:Choice Requires="wps">
-            <w:drawing>
-              <wp:anchor distT="0" distB="0" distL="114300" distR="114300" simplePos="0" relativeHeight="251689984" behindDoc="0" locked="0" layoutInCell="1" allowOverlap="1">
-                <wp:simplePos x="0" y="0"/>
-                <wp:positionH relativeFrom="column">
-                  <wp:posOffset>4673600</wp:posOffset>
-                </wp:positionH>
-                <wp:positionV relativeFrom="paragraph">
-                  <wp:posOffset>2089150</wp:posOffset>
-                </wp:positionV>
-                <wp:extent cx="0" cy="222250"/>
-                <wp:effectExtent l="76200" t="0" r="57150" b="63500"/>
-                <wp:wrapNone/>
-                <wp:docPr id="43" name="Straight Arrow Connector 43"/>
-                <wp:cNvGraphicFramePr/>
-                <a:graphic xmlns:a="http://schemas.openxmlformats.org/drawingml/2006/main">
-                  <a:graphicData uri="http://schemas.microsoft.com/office/word/2010/wordprocessingShape">
-                    <wps:wsp>
-                      <wps:cNvCnPr/>
-                      <wps:spPr>
-                        <a:xfrm>
-                          <a:off x="0" y="0"/>
-                          <a:ext cx="0" cy="222250"/>
-                        </a:xfrm>
-                        <a:prstGeom prst="straightConnector1">
-                          <a:avLst/>
-                        </a:prstGeom>
-                        <a:ln>
-                          <a:tailEnd type="triangle"/>
-                        </a:ln>
-                      </wps:spPr>
-                      <wps:style>
-                        <a:lnRef idx="1">
-                          <a:schemeClr val="accent1"/>
-                        </a:lnRef>
-                        <a:fillRef idx="0">
-                          <a:schemeClr val="accent1"/>
-                        </a:fillRef>
-                        <a:effectRef idx="0">
-                          <a:schemeClr val="accent1"/>
-                        </a:effectRef>
-                        <a:fontRef idx="minor">
-                          <a:schemeClr val="tx1"/>
-                        </a:fontRef>
-                      </wps:style>
-                      <wps:bodyPr/>
-                    </wps:wsp>
-                  </a:graphicData>
-                </a:graphic>
-              </wp:anchor>
-            </w:drawing>
-          </mc:Choice>
-          <mc:Fallback>
-            <w:pict>
-              <v:shape id="_x0000_s1026" o:spid="_x0000_s1026" o:spt="32" type="#_x0000_t32" style="position:absolute;left:0pt;margin-left:368pt;margin-top:164.5pt;height:17.5pt;width:0pt;z-index:251689984;mso-width-relative:page;mso-height-relative:page;" filled="f" stroked="t" coordsize="21600,21600" o:gfxdata="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">
-                <v:fill on="f" focussize="0,0"/>
-                <v:stroke weight="0.5pt" color="#5B9BD5 [3204]" miterlimit="8" joinstyle="miter" endarrow="block"/>
-                <v:imagedata o:title=""/>
-                <o:lock v:ext="edit" aspectratio="f"/>
-              </v:shape>
-            </w:pict>
-          </mc:Fallback>
-        </mc:AlternateContent>
-      </w:r>
-      <w:r>
-        <w:rPr>
-          <w:rFonts w:ascii="Arial" w:hAnsi="Arial" w:cs="Arial"/>
-          <w:sz w:val="20"/>
-          <w:szCs w:val="20"/>
-          <w:lang w:val="id-ID" w:eastAsia="id-ID"/>
-        </w:rPr>
-        <mc:AlternateContent>
-          <mc:Choice Requires="wps">
-            <w:drawing>
-              <wp:anchor distT="0" distB="0" distL="114300" distR="114300" simplePos="0" relativeHeight="251686912" behindDoc="0" locked="0" layoutInCell="1" allowOverlap="1">
-                <wp:simplePos x="0" y="0"/>
-                <wp:positionH relativeFrom="column">
-                  <wp:posOffset>2825750</wp:posOffset>
-                </wp:positionH>
-                <wp:positionV relativeFrom="paragraph">
-                  <wp:posOffset>2336800</wp:posOffset>
-                </wp:positionV>
-                <wp:extent cx="1047750" cy="350520"/>
-                <wp:effectExtent l="0" t="0" r="19050" b="11430"/>
-                <wp:wrapNone/>
-                <wp:docPr id="40" name="Rectangle 40"/>
-                <wp:cNvGraphicFramePr/>
-                <a:graphic xmlns:a="http://schemas.openxmlformats.org/drawingml/2006/main">
-                  <a:graphicData uri="http://schemas.microsoft.com/office/word/2010/wordprocessingShape">
-                    <wps:wsp>
-                      <wps:cNvSpPr/>
-                      <wps:spPr>
-                        <a:xfrm>
-                          <a:off x="0" y="0"/>
-                          <a:ext cx="1047750" cy="350520"/>
-                        </a:xfrm>
-                        <a:prstGeom prst="rect">
-                          <a:avLst/>
-                        </a:prstGeom>
-                      </wps:spPr>
-                      <wps:style>
-                        <a:lnRef idx="2">
-                          <a:schemeClr val="accent6"/>
-                        </a:lnRef>
-                        <a:fillRef idx="1">
-                          <a:schemeClr val="lt1"/>
-                        </a:fillRef>
-                        <a:effectRef idx="0">
-                          <a:schemeClr val="accent6"/>
-                        </a:effectRef>
-                        <a:fontRef idx="minor">
-                          <a:schemeClr val="dk1"/>
-                        </a:fontRef>
-                      </wps:style>
-                      <wps:txbx>
-                        <w:txbxContent>
-                          <w:p>
-                            <w:pPr>
-                              <w:jc w:val="center"/>
-                            </w:pPr>
-                            <w:r>
-                              <w:t>BEBEK BAKAR</w:t>
-                            </w:r>
-                          </w:p>
-                        </w:txbxContent>
-                      </wps:txbx>
-                      <wps:bodyPr rot="0" spcFirstLastPara="0" vertOverflow="overflow" horzOverflow="overflow" vert="horz" wrap="square" lIns="91440" tIns="45720" rIns="91440" bIns="45720" numCol="1" spcCol="0" rtlCol="0" fromWordArt="0" anchor="ctr" anchorCtr="0" forceAA="0" compatLnSpc="1">
-                        <a:noAutofit/>
-                      </wps:bodyPr>
-                    </wps:wsp>
-                  </a:graphicData>
-                </a:graphic>
-              </wp:anchor>
-            </w:drawing>
-          </mc:Choice>
-          <mc:Fallback>
-            <w:pict>
-              <v:rect id="Rectangle 40" o:spid="_x0000_s1026" o:spt="1" style="position:absolute;left:0pt;margin-left:222.5pt;margin-top:184pt;height:27.6pt;width:82.5pt;z-index:251686912;v-text-anchor:middle;mso-width-relative:page;mso-height-relative:page;" fillcolor="#FFFFFF [3201]" filled="t" stroked="t" coordsize="21600,21600" o:gfxdata="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">
-                <v:fill on="t" focussize="0,0"/>
-                <v:stroke weight="1pt" color="#70AD47 [3209]" miterlimit="8" joinstyle="miter"/>
-                <v:imagedata o:title=""/>
-                <o:lock v:ext="edit" aspectratio="f"/>
-                <v:textbox>
-                  <w:txbxContent>
-                    <w:p>
-                      <w:pPr>
-                        <w:jc w:val="center"/>
-                      </w:pPr>
-                      <w:r>
-                        <w:t>BEBEK BAKAR</w:t>
-                      </w:r>
-                    </w:p>
-                  </w:txbxContent>
-                </v:textbox>
-              </v:rect>
-            </w:pict>
-          </mc:Fallback>
-        </mc:AlternateContent>
-      </w:r>
-      <w:r>
-        <w:rPr>
-          <w:rFonts w:ascii="Arial" w:hAnsi="Arial" w:cs="Arial"/>
-          <w:sz w:val="20"/>
-          <w:szCs w:val="20"/>
-          <w:lang w:val="id-ID" w:eastAsia="id-ID"/>
-        </w:rPr>
-        <mc:AlternateContent>
-          <mc:Choice Requires="wps">
-            <w:drawing>
-              <wp:anchor distT="0" distB="0" distL="114300" distR="114300" simplePos="0" relativeHeight="251687936" behindDoc="0" locked="0" layoutInCell="1" allowOverlap="1">
-                <wp:simplePos x="0" y="0"/>
-                <wp:positionH relativeFrom="column">
-                  <wp:posOffset>3346450</wp:posOffset>
-                </wp:positionH>
-                <wp:positionV relativeFrom="paragraph">
-                  <wp:posOffset>2114550</wp:posOffset>
-                </wp:positionV>
-                <wp:extent cx="0" cy="222250"/>
-                <wp:effectExtent l="76200" t="0" r="57150" b="63500"/>
-                <wp:wrapNone/>
-                <wp:docPr id="41" name="Straight Arrow Connector 41"/>
-                <wp:cNvGraphicFramePr/>
-                <a:graphic xmlns:a="http://schemas.openxmlformats.org/drawingml/2006/main">
-                  <a:graphicData uri="http://schemas.microsoft.com/office/word/2010/wordprocessingShape">
-                    <wps:wsp>
-                      <wps:cNvCnPr/>
-                      <wps:spPr>
-                        <a:xfrm>
-                          <a:off x="0" y="0"/>
-                          <a:ext cx="0" cy="222250"/>
-                        </a:xfrm>
-                        <a:prstGeom prst="straightConnector1">
-                          <a:avLst/>
-                        </a:prstGeom>
-                        <a:ln>
-                          <a:tailEnd type="triangle"/>
-                        </a:ln>
-                      </wps:spPr>
-                      <wps:style>
-                        <a:lnRef idx="1">
-                          <a:schemeClr val="accent1"/>
-                        </a:lnRef>
-                        <a:fillRef idx="0">
-                          <a:schemeClr val="accent1"/>
-                        </a:fillRef>
-                        <a:effectRef idx="0">
-                          <a:schemeClr val="accent1"/>
-                        </a:effectRef>
-                        <a:fontRef idx="minor">
-                          <a:schemeClr val="tx1"/>
-                        </a:fontRef>
-                      </wps:style>
-                      <wps:bodyPr/>
-                    </wps:wsp>
-                  </a:graphicData>
-                </a:graphic>
-              </wp:anchor>
-            </w:drawing>
-          </mc:Choice>
-          <mc:Fallback>
-            <w:pict>
-              <v:shape id="_x0000_s1026" o:spid="_x0000_s1026" o:spt="32" type="#_x0000_t32" style="position:absolute;left:0pt;margin-left:263.5pt;margin-top:166.5pt;height:17.5pt;width:0pt;z-index:251687936;mso-width-relative:page;mso-height-relative:page;" filled="f" stroked="t" coordsize="21600,21600" o:gfxdata="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">
-                <v:fill on="f" focussize="0,0"/>
-                <v:stroke weight="0.5pt" color="#5B9BD5 [3204]" miterlimit="8" joinstyle="miter" endarrow="block"/>
-                <v:imagedata o:title=""/>
-                <o:lock v:ext="edit" aspectratio="f"/>
-              </v:shape>
-            </w:pict>
-          </mc:Fallback>
-        </mc:AlternateContent>
-      </w:r>
-      <w:r>
-        <w:rPr>
-          <w:rFonts w:ascii="Arial" w:hAnsi="Arial" w:cs="Arial"/>
-          <w:sz w:val="20"/>
-          <w:szCs w:val="20"/>
-          <w:lang w:val="id-ID" w:eastAsia="id-ID"/>
-        </w:rPr>
-        <mc:AlternateContent>
-          <mc:Choice Requires="wps">
-            <w:drawing>
-              <wp:anchor distT="0" distB="0" distL="114300" distR="114300" simplePos="0" relativeHeight="251685888" behindDoc="0" locked="0" layoutInCell="1" allowOverlap="1">
-                <wp:simplePos x="0" y="0"/>
-                <wp:positionH relativeFrom="column">
-                  <wp:posOffset>2032000</wp:posOffset>
-                </wp:positionH>
-                <wp:positionV relativeFrom="paragraph">
-                  <wp:posOffset>2127250</wp:posOffset>
-                </wp:positionV>
-                <wp:extent cx="0" cy="222250"/>
-                <wp:effectExtent l="76200" t="0" r="57150" b="63500"/>
-                <wp:wrapNone/>
-                <wp:docPr id="39" name="Straight Arrow Connector 39"/>
-                <wp:cNvGraphicFramePr/>
-                <a:graphic xmlns:a="http://schemas.openxmlformats.org/drawingml/2006/main">
-                  <a:graphicData uri="http://schemas.microsoft.com/office/word/2010/wordprocessingShape">
-                    <wps:wsp>
-                      <wps:cNvCnPr/>
-                      <wps:spPr>
-                        <a:xfrm>
-                          <a:off x="0" y="0"/>
-                          <a:ext cx="0" cy="222250"/>
-                        </a:xfrm>
-                        <a:prstGeom prst="straightConnector1">
-                          <a:avLst/>
-                        </a:prstGeom>
-                        <a:ln>
-                          <a:tailEnd type="triangle"/>
-                        </a:ln>
-                      </wps:spPr>
-                      <wps:style>
-                        <a:lnRef idx="1">
-                          <a:schemeClr val="accent1"/>
-                        </a:lnRef>
-                        <a:fillRef idx="0">
-                          <a:schemeClr val="accent1"/>
-                        </a:fillRef>
-                        <a:effectRef idx="0">
-                          <a:schemeClr val="accent1"/>
-                        </a:effectRef>
-                        <a:fontRef idx="minor">
-                          <a:schemeClr val="tx1"/>
-                        </a:fontRef>
-                      </wps:style>
-                      <wps:bodyPr/>
-                    </wps:wsp>
-                  </a:graphicData>
-                </a:graphic>
-              </wp:anchor>
-            </w:drawing>
-          </mc:Choice>
-          <mc:Fallback>
-            <w:pict>
-              <v:shape id="_x0000_s1026" o:spid="_x0000_s1026" o:spt="32" type="#_x0000_t32" style="position:absolute;left:0pt;margin-left:160pt;margin-top:167.5pt;height:17.5pt;width:0pt;z-index:251685888;mso-width-relative:page;mso-height-relative:page;" filled="f" stroked="t" coordsize="21600,21600" o:gfxdata="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">
-                <v:fill on="f" focussize="0,0"/>
-                <v:stroke weight="0.5pt" color="#5B9BD5 [3204]" miterlimit="8" joinstyle="miter" endarrow="block"/>
-                <v:imagedata o:title=""/>
-                <o:lock v:ext="edit" aspectratio="f"/>
-              </v:shape>
-            </w:pict>
-          </mc:Fallback>
-        </mc:AlternateContent>
-      </w:r>
-      <w:r>
-        <w:rPr>
-          <w:rFonts w:ascii="Arial" w:hAnsi="Arial" w:cs="Arial"/>
-          <w:sz w:val="20"/>
-          <w:szCs w:val="20"/>
-          <w:lang w:val="id-ID" w:eastAsia="id-ID"/>
-        </w:rPr>
-        <mc:AlternateContent>
-          <mc:Choice Requires="wps">
-            <w:drawing>
-              <wp:anchor distT="0" distB="0" distL="114300" distR="114300" simplePos="0" relativeHeight="251684864" behindDoc="0" locked="0" layoutInCell="1" allowOverlap="1">
-                <wp:simplePos x="0" y="0"/>
-                <wp:positionH relativeFrom="column">
-                  <wp:posOffset>1511300</wp:posOffset>
-                </wp:positionH>
-                <wp:positionV relativeFrom="paragraph">
-                  <wp:posOffset>2349500</wp:posOffset>
-                </wp:positionV>
-                <wp:extent cx="1047750" cy="350520"/>
-                <wp:effectExtent l="0" t="0" r="19050" b="11430"/>
-                <wp:wrapNone/>
-                <wp:docPr id="38" name="Rectangle 38"/>
-                <wp:cNvGraphicFramePr/>
-                <a:graphic xmlns:a="http://schemas.openxmlformats.org/drawingml/2006/main">
-                  <a:graphicData uri="http://schemas.microsoft.com/office/word/2010/wordprocessingShape">
-                    <wps:wsp>
-                      <wps:cNvSpPr/>
-                      <wps:spPr>
-                        <a:xfrm>
-                          <a:off x="0" y="0"/>
-                          <a:ext cx="1047750" cy="350520"/>
-                        </a:xfrm>
-                        <a:prstGeom prst="rect">
-                          <a:avLst/>
-                        </a:prstGeom>
-                      </wps:spPr>
-                      <wps:style>
-                        <a:lnRef idx="2">
-                          <a:schemeClr val="accent6"/>
-                        </a:lnRef>
-                        <a:fillRef idx="1">
-                          <a:schemeClr val="lt1"/>
-                        </a:fillRef>
-                        <a:effectRef idx="0">
-                          <a:schemeClr val="accent6"/>
-                        </a:effectRef>
-                        <a:fontRef idx="minor">
-                          <a:schemeClr val="dk1"/>
-                        </a:fontRef>
-                      </wps:style>
-                      <wps:txbx>
-                        <w:txbxContent>
-                          <w:p>
-                            <w:pPr>
-                              <w:jc w:val="center"/>
-                            </w:pPr>
-                            <w:r>
-                              <w:t>BEBEK BAKAR</w:t>
-                            </w:r>
-                          </w:p>
-                        </w:txbxContent>
-                      </wps:txbx>
-                      <wps:bodyPr rot="0" spcFirstLastPara="0" vertOverflow="overflow" horzOverflow="overflow" vert="horz" wrap="square" lIns="91440" tIns="45720" rIns="91440" bIns="45720" numCol="1" spcCol="0" rtlCol="0" fromWordArt="0" anchor="ctr" anchorCtr="0" forceAA="0" compatLnSpc="1">
-                        <a:noAutofit/>
-                      </wps:bodyPr>
-                    </wps:wsp>
-                  </a:graphicData>
-                </a:graphic>
-              </wp:anchor>
-            </w:drawing>
-          </mc:Choice>
-          <mc:Fallback>
-            <w:pict>
-              <v:rect id="Rectangle 38" o:spid="_x0000_s1026" o:spt="1" style="position:absolute;left:0pt;margin-left:119pt;margin-top:185pt;height:27.6pt;width:82.5pt;z-index:251684864;v-text-anchor:middle;mso-width-relative:page;mso-height-relative:page;" fillcolor="#FFFFFF [3201]" filled="t" stroked="t" coordsize="21600,21600" o:gfxdata="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">
-                <v:fill on="t" focussize="0,0"/>
-                <v:stroke weight="1pt" color="#70AD47 [3209]" miterlimit="8" joinstyle="miter"/>
-                <v:imagedata o:title=""/>
-                <o:lock v:ext="edit" aspectratio="f"/>
-                <v:textbox>
-                  <w:txbxContent>
-                    <w:p>
-                      <w:pPr>
-                        <w:jc w:val="center"/>
-                      </w:pPr>
-                      <w:r>
-                        <w:t>BEBEK BAKAR</w:t>
-                      </w:r>
-                    </w:p>
-                  </w:txbxContent>
-                </v:textbox>
-              </v:rect>
-            </w:pict>
-          </mc:Fallback>
-        </mc:AlternateContent>
-      </w:r>
-      <w:r>
-        <w:rPr>
-          <w:rFonts w:ascii="Arial" w:hAnsi="Arial" w:cs="Arial"/>
-          <w:sz w:val="20"/>
-          <w:szCs w:val="20"/>
-          <w:lang w:val="id-ID" w:eastAsia="id-ID"/>
-        </w:rPr>
-        <mc:AlternateContent>
-          <mc:Choice Requires="wps">
-            <w:drawing>
-              <wp:anchor distT="0" distB="0" distL="114300" distR="114300" simplePos="0" relativeHeight="251680768" behindDoc="0" locked="0" layoutInCell="1" allowOverlap="1">
-                <wp:simplePos x="0" y="0"/>
-                <wp:positionH relativeFrom="column">
-                  <wp:posOffset>5543550</wp:posOffset>
-                </wp:positionH>
-                <wp:positionV relativeFrom="paragraph">
-                  <wp:posOffset>1134110</wp:posOffset>
-                </wp:positionV>
-                <wp:extent cx="234950" cy="939800"/>
-                <wp:effectExtent l="19050" t="38100" r="69850" b="88900"/>
-                <wp:wrapNone/>
-                <wp:docPr id="29" name="Elbow Connector 29"/>
-                <wp:cNvGraphicFramePr/>
-                <a:graphic xmlns:a="http://schemas.openxmlformats.org/drawingml/2006/main">
-                  <a:graphicData uri="http://schemas.microsoft.com/office/word/2010/wordprocessingShape">
-                    <wps:wsp>
-                      <wps:cNvCnPr/>
-                      <wps:spPr>
-                        <a:xfrm flipH="1">
-                          <a:off x="0" y="0"/>
-                          <a:ext cx="234950" cy="939800"/>
-                        </a:xfrm>
-                        <a:prstGeom prst="bentConnector3">
-                          <a:avLst>
-                            <a:gd name="adj1" fmla="val -1786"/>
-                          </a:avLst>
-                        </a:prstGeom>
-                        <a:ln>
-                          <a:headEnd type="triangle"/>
-                          <a:tailEnd type="triangle"/>
-                        </a:ln>
-                      </wps:spPr>
-                      <wps:style>
-                        <a:lnRef idx="1">
-                          <a:schemeClr val="accent1"/>
-                        </a:lnRef>
-                        <a:fillRef idx="0">
-                          <a:schemeClr val="accent1"/>
-                        </a:fillRef>
-                        <a:effectRef idx="0">
-                          <a:schemeClr val="accent1"/>
-                        </a:effectRef>
-                        <a:fontRef idx="minor">
-                          <a:schemeClr val="tx1"/>
-                        </a:fontRef>
-                      </wps:style>
-                      <wps:bodyPr/>
-                    </wps:wsp>
-                  </a:graphicData>
-                </a:graphic>
-              </wp:anchor>
-            </w:drawing>
-          </mc:Choice>
-          <mc:Fallback>
-            <w:pict>
-              <v:shape id="_x0000_s1026" o:spid="_x0000_s1026" o:spt="34" type="#_x0000_t34" style="position:absolute;left:0pt;flip:x;margin-left:436.5pt;margin-top:89.3pt;height:74pt;width:18.5pt;z-index:251680768;mso-width-relative:page;mso-height-relative:page;" filled="f" stroked="t" coordsize="21600,21600" o:gfxdata="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" adj="-386">
-                <v:fill on="f" focussize="0,0"/>
-                <v:stroke weight="0.5pt" color="#5B9BD5 [3204]" miterlimit="8" joinstyle="miter" startarrow="block" endarrow="block"/>
-                <v:imagedata o:title=""/>
-                <o:lock v:ext="edit" aspectratio="f"/>
-              </v:shape>
-            </w:pict>
-          </mc:Fallback>
-        </mc:AlternateContent>
-      </w:r>
-      <w:r>
-        <w:rPr>
-          <w:rFonts w:ascii="Arial" w:hAnsi="Arial" w:cs="Arial"/>
-          <w:sz w:val="20"/>
-          <w:szCs w:val="20"/>
-          <w:lang w:val="id-ID" w:eastAsia="id-ID"/>
-        </w:rPr>
-        <mc:AlternateContent>
-          <mc:Choice Requires="wps">
-            <w:drawing>
-              <wp:anchor distT="0" distB="0" distL="114300" distR="114300" simplePos="0" relativeHeight="251679744" behindDoc="0" locked="0" layoutInCell="1" allowOverlap="1">
-                <wp:simplePos x="0" y="0"/>
-                <wp:positionH relativeFrom="column">
-                  <wp:posOffset>5080000</wp:posOffset>
-                </wp:positionH>
-                <wp:positionV relativeFrom="paragraph">
-                  <wp:posOffset>1343660</wp:posOffset>
-                </wp:positionV>
-                <wp:extent cx="0" cy="146050"/>
-                <wp:effectExtent l="76200" t="0" r="57150" b="63500"/>
-                <wp:wrapNone/>
-                <wp:docPr id="28" name="Straight Arrow Connector 28"/>
-                <wp:cNvGraphicFramePr/>
-                <a:graphic xmlns:a="http://schemas.openxmlformats.org/drawingml/2006/main">
-                  <a:graphicData uri="http://schemas.microsoft.com/office/word/2010/wordprocessingShape">
-                    <wps:wsp>
-                      <wps:cNvCnPr/>
-                      <wps:spPr>
-                        <a:xfrm>
-                          <a:off x="0" y="0"/>
-                          <a:ext cx="0" cy="146050"/>
-                        </a:xfrm>
-                        <a:prstGeom prst="straightConnector1">
-                          <a:avLst/>
-                        </a:prstGeom>
-                        <a:ln>
-                          <a:tailEnd type="triangle"/>
-                        </a:ln>
-                      </wps:spPr>
-                      <wps:style>
-                        <a:lnRef idx="1">
-                          <a:schemeClr val="accent1"/>
-                        </a:lnRef>
-                        <a:fillRef idx="0">
-                          <a:schemeClr val="accent1"/>
-                        </a:fillRef>
-                        <a:effectRef idx="0">
-                          <a:schemeClr val="accent1"/>
-                        </a:effectRef>
-                        <a:fontRef idx="minor">
-                          <a:schemeClr val="tx1"/>
-                        </a:fontRef>
-                      </wps:style>
-                      <wps:bodyPr/>
-                    </wps:wsp>
-                  </a:graphicData>
-                </a:graphic>
-              </wp:anchor>
-            </w:drawing>
-          </mc:Choice>
-          <mc:Fallback>
-            <w:pict>
-              <v:shape id="_x0000_s1026" o:spid="_x0000_s1026" o:spt="32" type="#_x0000_t32" style="position:absolute;left:0pt;margin-left:400pt;margin-top:105.8pt;height:11.5pt;width:0pt;z-index:251679744;mso-width-relative:page;mso-height-relative:page;" filled="f" stroked="t" coordsize="21600,21600" o:gfxdata="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">
-                <v:fill on="f" focussize="0,0"/>
-                <v:stroke weight="0.5pt" color="#5B9BD5 [3204]" miterlimit="8" joinstyle="miter" endarrow="block"/>
-                <v:imagedata o:title=""/>
-                <o:lock v:ext="edit" aspectratio="f"/>
-              </v:shape>
-            </w:pict>
-          </mc:Fallback>
-        </mc:AlternateContent>
-      </w:r>
-      <w:r>
-        <w:rPr>
-          <w:rFonts w:ascii="Arial" w:hAnsi="Arial" w:cs="Arial"/>
-          <w:sz w:val="20"/>
-          <w:szCs w:val="20"/>
-          <w:lang w:val="id-ID" w:eastAsia="id-ID"/>
-        </w:rPr>
-        <mc:AlternateContent>
-          <mc:Choice Requires="wps">
-            <w:drawing>
-              <wp:anchor distT="0" distB="0" distL="114300" distR="114300" simplePos="0" relativeHeight="251678720" behindDoc="0" locked="0" layoutInCell="1" allowOverlap="1">
-                <wp:simplePos x="0" y="0"/>
-                <wp:positionH relativeFrom="column">
-                  <wp:posOffset>3829050</wp:posOffset>
-                </wp:positionH>
-                <wp:positionV relativeFrom="paragraph">
-                  <wp:posOffset>1318260</wp:posOffset>
-                </wp:positionV>
-                <wp:extent cx="6350" cy="177800"/>
-                <wp:effectExtent l="76200" t="0" r="69850" b="50800"/>
-                <wp:wrapNone/>
-                <wp:docPr id="27" name="Straight Arrow Connector 27"/>
-                <wp:cNvGraphicFramePr/>
-                <a:graphic xmlns:a="http://schemas.openxmlformats.org/drawingml/2006/main">
-                  <a:graphicData uri="http://schemas.microsoft.com/office/word/2010/wordprocessingShape">
-                    <wps:wsp>
-                      <wps:cNvCnPr/>
-                      <wps:spPr>
-                        <a:xfrm>
-                          <a:off x="0" y="0"/>
-                          <a:ext cx="6350" cy="177800"/>
-                        </a:xfrm>
-                        <a:prstGeom prst="straightConnector1">
-                          <a:avLst/>
-                        </a:prstGeom>
-                        <a:ln>
-                          <a:tailEnd type="triangle"/>
-                        </a:ln>
-                      </wps:spPr>
-                      <wps:style>
-                        <a:lnRef idx="1">
-                          <a:schemeClr val="accent1"/>
-                        </a:lnRef>
-                        <a:fillRef idx="0">
-                          <a:schemeClr val="accent1"/>
-                        </a:fillRef>
-                        <a:effectRef idx="0">
-                          <a:schemeClr val="accent1"/>
-                        </a:effectRef>
-                        <a:fontRef idx="minor">
-                          <a:schemeClr val="tx1"/>
-                        </a:fontRef>
-                      </wps:style>
-                      <wps:bodyPr/>
-                    </wps:wsp>
-                  </a:graphicData>
-                </a:graphic>
-              </wp:anchor>
-            </w:drawing>
-          </mc:Choice>
-          <mc:Fallback>
-            <w:pict>
-              <v:shape id="_x0000_s1026" o:spid="_x0000_s1026" o:spt="32" type="#_x0000_t32" style="position:absolute;left:0pt;margin-left:301.5pt;margin-top:103.8pt;height:14pt;width:0.5pt;z-index:251678720;mso-width-relative:page;mso-height-relative:page;" filled="f" stroked="t" coordsize="21600,21600" o:gfxdata="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">
-                <v:fill on="f" focussize="0,0"/>
-                <v:stroke weight="0.5pt" color="#5B9BD5 [3204]" miterlimit="8" joinstyle="miter" endarrow="block"/>
-                <v:imagedata o:title=""/>
-                <o:lock v:ext="edit" aspectratio="f"/>
-              </v:shape>
-            </w:pict>
-          </mc:Fallback>
-        </mc:AlternateContent>
-      </w:r>
-      <w:r>
-        <w:rPr>
-          <w:rFonts w:ascii="Arial" w:hAnsi="Arial" w:cs="Arial"/>
-          <w:sz w:val="20"/>
-          <w:szCs w:val="20"/>
-          <w:lang w:val="id-ID" w:eastAsia="id-ID"/>
-        </w:rPr>
-        <mc:AlternateContent>
-          <mc:Choice Requires="wps">
-            <w:drawing>
-              <wp:anchor distT="0" distB="0" distL="114300" distR="114300" simplePos="0" relativeHeight="251677696" behindDoc="0" locked="0" layoutInCell="1" allowOverlap="1">
-                <wp:simplePos x="0" y="0"/>
-                <wp:positionH relativeFrom="column">
-                  <wp:posOffset>3829050</wp:posOffset>
-                </wp:positionH>
-                <wp:positionV relativeFrom="paragraph">
-                  <wp:posOffset>1330960</wp:posOffset>
-                </wp:positionV>
-                <wp:extent cx="1257300" cy="12700"/>
-                <wp:effectExtent l="0" t="0" r="19050" b="25400"/>
-                <wp:wrapNone/>
-                <wp:docPr id="26" name="Straight Connector 26"/>
-                <wp:cNvGraphicFramePr/>
-                <a:graphic xmlns:a="http://schemas.openxmlformats.org/drawingml/2006/main">
-                  <a:graphicData uri="http://schemas.microsoft.com/office/word/2010/wordprocessingShape">
-                    <wps:wsp>
-                      <wps:cNvCnPr/>
-                      <wps:spPr>
-                        <a:xfrm>
-                          <a:off x="0" y="0"/>
-                          <a:ext cx="1257300" cy="12700"/>
-                        </a:xfrm>
-                        <a:prstGeom prst="line">
-                          <a:avLst/>
-                        </a:prstGeom>
-                      </wps:spPr>
-                      <wps:style>
-                        <a:lnRef idx="1">
-                          <a:schemeClr val="accent1"/>
-                        </a:lnRef>
-                        <a:fillRef idx="0">
-                          <a:schemeClr val="accent1"/>
-                        </a:fillRef>
-                        <a:effectRef idx="0">
-                          <a:schemeClr val="accent1"/>
-                        </a:effectRef>
-                        <a:fontRef idx="minor">
-                          <a:schemeClr val="tx1"/>
-                        </a:fontRef>
-                      </wps:style>
-                      <wps:bodyPr/>
-                    </wps:wsp>
-                  </a:graphicData>
-                </a:graphic>
-              </wp:anchor>
-            </w:drawing>
-          </mc:Choice>
-          <mc:Fallback>
-            <w:pict>
-              <v:line id="_x0000_s1026" o:spid="_x0000_s1026" o:spt="20" style="position:absolute;left:0pt;margin-left:301.5pt;margin-top:104.8pt;height:1pt;width:99pt;z-index:251677696;mso-width-relative:page;mso-height-relative:page;" filled="f" stroked="t" coordsize="21600,21600" o:gfxdata="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">
-                <v:fill on="f" focussize="0,0"/>
-                <v:stroke weight="0.5pt" color="#5B9BD5 [3204]" miterlimit="8" joinstyle="miter"/>
-                <v:imagedata o:title=""/>
-                <o:lock v:ext="edit" aspectratio="f"/>
-              </v:line>
-            </w:pict>
-          </mc:Fallback>
-        </mc:AlternateContent>
-      </w:r>
-      <w:r>
-        <w:rPr>
-          <w:rFonts w:ascii="Arial" w:hAnsi="Arial" w:cs="Arial"/>
-          <w:sz w:val="20"/>
-          <w:szCs w:val="20"/>
-          <w:lang w:val="id-ID" w:eastAsia="id-ID"/>
-        </w:rPr>
-        <mc:AlternateContent>
-          <mc:Choice Requires="wps">
-            <w:drawing>
-              <wp:anchor distT="0" distB="0" distL="114300" distR="114300" simplePos="0" relativeHeight="251676672" behindDoc="0" locked="0" layoutInCell="1" allowOverlap="1">
-                <wp:simplePos x="0" y="0"/>
-                <wp:positionH relativeFrom="column">
-                  <wp:posOffset>4832350</wp:posOffset>
-                </wp:positionH>
-                <wp:positionV relativeFrom="paragraph">
-                  <wp:posOffset>1483360</wp:posOffset>
-                </wp:positionV>
-                <wp:extent cx="660400" cy="350520"/>
-                <wp:effectExtent l="0" t="0" r="25400" b="11430"/>
-                <wp:wrapNone/>
-                <wp:docPr id="25" name="Rectangle 25"/>
-                <wp:cNvGraphicFramePr/>
-                <a:graphic xmlns:a="http://schemas.openxmlformats.org/drawingml/2006/main">
-                  <a:graphicData uri="http://schemas.microsoft.com/office/word/2010/wordprocessingShape">
-                    <wps:wsp>
-                      <wps:cNvSpPr/>
-                      <wps:spPr>
-                        <a:xfrm>
-                          <a:off x="0" y="0"/>
-                          <a:ext cx="660400" cy="350520"/>
-                        </a:xfrm>
-                        <a:prstGeom prst="rect">
-                          <a:avLst/>
-                        </a:prstGeom>
-                      </wps:spPr>
-                      <wps:style>
-                        <a:lnRef idx="2">
-                          <a:schemeClr val="accent6"/>
-                        </a:lnRef>
-                        <a:fillRef idx="1">
-                          <a:schemeClr val="lt1"/>
-                        </a:fillRef>
-                        <a:effectRef idx="0">
-                          <a:schemeClr val="accent6"/>
-                        </a:effectRef>
-                        <a:fontRef idx="minor">
-                          <a:schemeClr val="dk1"/>
-                        </a:fontRef>
-                      </wps:style>
-                      <wps:txbx>
-                        <w:txbxContent>
-                          <w:p>
-                            <w:pPr>
-                              <w:jc w:val="center"/>
-                            </w:pPr>
-                            <w:r>
-                              <w:t>BUMBU</w:t>
-                            </w:r>
-                          </w:p>
-                        </w:txbxContent>
-                      </wps:txbx>
-                      <wps:bodyPr rot="0" spcFirstLastPara="0" vertOverflow="overflow" horzOverflow="overflow" vert="horz" wrap="square" lIns="91440" tIns="45720" rIns="91440" bIns="45720" numCol="1" spcCol="0" rtlCol="0" fromWordArt="0" anchor="ctr" anchorCtr="0" forceAA="0" compatLnSpc="1">
-                        <a:noAutofit/>
-                      </wps:bodyPr>
-                    </wps:wsp>
-                  </a:graphicData>
-                </a:graphic>
-              </wp:anchor>
-            </w:drawing>
-          </mc:Choice>
-          <mc:Fallback>
-            <w:pict>
-              <v:rect id="Rectangle 25" o:spid="_x0000_s1026" o:spt="1" style="position:absolute;left:0pt;margin-left:380.5pt;margin-top:116.8pt;height:27.6pt;width:52pt;z-index:251676672;v-text-anchor:middle;mso-width-relative:page;mso-height-relative:page;" fillcolor="#FFFFFF [3201]" filled="t" stroked="t" coordsize="21600,21600" o:gfxdata="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">
-                <v:fill on="t" focussize="0,0"/>
-                <v:stroke weight="1pt" color="#70AD47 [3209]" miterlimit="8" joinstyle="miter"/>
-                <v:imagedata o:title=""/>
-                <o:lock v:ext="edit" aspectratio="f"/>
-                <v:textbox>
-                  <w:txbxContent>
-                    <w:p>
-                      <w:pPr>
-                        <w:jc w:val="center"/>
-                      </w:pPr>
-                      <w:r>
-                        <w:t>BUMBU</w:t>
-                      </w:r>
-                    </w:p>
-                  </w:txbxContent>
-                </v:textbox>
-              </v:rect>
-            </w:pict>
-          </mc:Fallback>
-        </mc:AlternateContent>
-      </w:r>
-      <w:r>
-        <w:rPr>
-          <w:rFonts w:ascii="Arial" w:hAnsi="Arial" w:cs="Arial"/>
-          <w:sz w:val="20"/>
-          <w:szCs w:val="20"/>
-          <w:lang w:val="id-ID" w:eastAsia="id-ID"/>
-        </w:rPr>
-        <mc:AlternateContent>
-          <mc:Choice Requires="wps">
-            <w:drawing>
-              <wp:anchor distT="0" distB="0" distL="114300" distR="114300" simplePos="0" relativeHeight="251675648" behindDoc="0" locked="0" layoutInCell="1" allowOverlap="1">
-                <wp:simplePos x="0" y="0"/>
-                <wp:positionH relativeFrom="column">
-                  <wp:posOffset>3505200</wp:posOffset>
-                </wp:positionH>
-                <wp:positionV relativeFrom="paragraph">
-                  <wp:posOffset>1508760</wp:posOffset>
-                </wp:positionV>
-                <wp:extent cx="654050" cy="350520"/>
-                <wp:effectExtent l="0" t="0" r="12700" b="11430"/>
-                <wp:wrapNone/>
-                <wp:docPr id="24" name="Rectangle 24"/>
-                <wp:cNvGraphicFramePr/>
-                <a:graphic xmlns:a="http://schemas.openxmlformats.org/drawingml/2006/main">
-                  <a:graphicData uri="http://schemas.microsoft.com/office/word/2010/wordprocessingShape">
-                    <wps:wsp>
-                      <wps:cNvSpPr/>
-                      <wps:spPr>
-                        <a:xfrm>
-                          <a:off x="0" y="0"/>
-                          <a:ext cx="654050" cy="350520"/>
-                        </a:xfrm>
-                        <a:prstGeom prst="rect">
-                          <a:avLst/>
-                        </a:prstGeom>
-                      </wps:spPr>
-                      <wps:style>
-                        <a:lnRef idx="2">
-                          <a:schemeClr val="accent6"/>
-                        </a:lnRef>
-                        <a:fillRef idx="1">
-                          <a:schemeClr val="lt1"/>
-                        </a:fillRef>
-                        <a:effectRef idx="0">
-                          <a:schemeClr val="accent6"/>
-                        </a:effectRef>
-                        <a:fontRef idx="minor">
-                          <a:schemeClr val="dk1"/>
-                        </a:fontRef>
-                      </wps:style>
-                      <wps:txbx>
-                        <w:txbxContent>
-                          <w:p>
-                            <w:pPr>
-                              <w:jc w:val="center"/>
-                            </w:pPr>
-                            <w:r>
-                              <w:t>BAHAN</w:t>
-                            </w:r>
-                          </w:p>
-                        </w:txbxContent>
-                      </wps:txbx>
-                      <wps:bodyPr rot="0" spcFirstLastPara="0" vertOverflow="overflow" horzOverflow="overflow" vert="horz" wrap="square" lIns="91440" tIns="45720" rIns="91440" bIns="45720" numCol="1" spcCol="0" rtlCol="0" fromWordArt="0" anchor="ctr" anchorCtr="0" forceAA="0" compatLnSpc="1">
-                        <a:noAutofit/>
-                      </wps:bodyPr>
-                    </wps:wsp>
-                  </a:graphicData>
-                </a:graphic>
-              </wp:anchor>
-            </w:drawing>
-          </mc:Choice>
-          <mc:Fallback>
-            <w:pict>
-              <v:rect id="Rectangle 24" o:spid="_x0000_s1026" o:spt="1" style="position:absolute;left:0pt;margin-left:276pt;margin-top:118.8pt;height:27.6pt;width:51.5pt;z-index:251675648;v-text-anchor:middle;mso-width-relative:page;mso-height-relative:page;" fillcolor="#FFFFFF [3201]" filled="t" stroked="t" coordsize="21600,21600" o:gfxdata="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">
-                <v:fill on="t" focussize="0,0"/>
-                <v:stroke weight="1pt" color="#70AD47 [3209]" miterlimit="8" joinstyle="miter"/>
-                <v:imagedata o:title=""/>
-                <o:lock v:ext="edit" aspectratio="f"/>
-                <v:textbox>
-                  <w:txbxContent>
-                    <w:p>
-                      <w:pPr>
-                        <w:jc w:val="center"/>
-                      </w:pPr>
-                      <w:r>
-                        <w:t>BAHAN</w:t>
-                      </w:r>
-                    </w:p>
-                  </w:txbxContent>
-                </v:textbox>
-              </v:rect>
-            </w:pict>
-          </mc:Fallback>
-        </mc:AlternateContent>
-      </w:r>
-      <w:r>
-        <w:rPr>
-          <w:rFonts w:ascii="Arial" w:hAnsi="Arial" w:cs="Arial"/>
-          <w:sz w:val="20"/>
-          <w:szCs w:val="20"/>
-          <w:lang w:val="id-ID" w:eastAsia="id-ID"/>
-        </w:rPr>
-        <mc:AlternateContent>
-          <mc:Choice Requires="wps">
-            <w:drawing>
-              <wp:anchor distT="0" distB="0" distL="114300" distR="114300" simplePos="0" relativeHeight="251663360" behindDoc="0" locked="0" layoutInCell="1" allowOverlap="1">
-                <wp:simplePos x="0" y="0"/>
-                <wp:positionH relativeFrom="column">
-                  <wp:posOffset>4197350</wp:posOffset>
-                </wp:positionH>
-                <wp:positionV relativeFrom="paragraph">
-                  <wp:posOffset>1502410</wp:posOffset>
-                </wp:positionV>
-                <wp:extent cx="590550" cy="350520"/>
-                <wp:effectExtent l="0" t="0" r="19050" b="11430"/>
-                <wp:wrapNone/>
-                <wp:docPr id="6" name="Rectangle 6"/>
-                <wp:cNvGraphicFramePr/>
-                <a:graphic xmlns:a="http://schemas.openxmlformats.org/drawingml/2006/main">
-                  <a:graphicData uri="http://schemas.microsoft.com/office/word/2010/wordprocessingShape">
-                    <wps:wsp>
-                      <wps:cNvSpPr/>
-                      <wps:spPr>
-                        <a:xfrm>
-                          <a:off x="0" y="0"/>
-                          <a:ext cx="590550" cy="350520"/>
-                        </a:xfrm>
-                        <a:prstGeom prst="rect">
-                          <a:avLst/>
-                        </a:prstGeom>
-                      </wps:spPr>
-                      <wps:style>
-                        <a:lnRef idx="2">
-                          <a:schemeClr val="accent6"/>
-                        </a:lnRef>
-                        <a:fillRef idx="1">
-                          <a:schemeClr val="lt1"/>
-                        </a:fillRef>
-                        <a:effectRef idx="0">
-                          <a:schemeClr val="accent6"/>
-                        </a:effectRef>
-                        <a:fontRef idx="minor">
-                          <a:schemeClr val="dk1"/>
-                        </a:fontRef>
-                      </wps:style>
-                      <wps:txbx>
-                        <w:txbxContent>
-                          <w:p>
-                            <w:pPr>
-                              <w:jc w:val="center"/>
-                            </w:pPr>
-                            <w:r>
-                              <w:t>RASA</w:t>
-                            </w:r>
-                          </w:p>
-                        </w:txbxContent>
-                      </wps:txbx>
-                      <wps:bodyPr rot="0" spcFirstLastPara="0" vertOverflow="overflow" horzOverflow="overflow" vert="horz" wrap="square" lIns="91440" tIns="45720" rIns="91440" bIns="45720" numCol="1" spcCol="0" rtlCol="0" fromWordArt="0" anchor="ctr" anchorCtr="0" forceAA="0" compatLnSpc="1">
-                        <a:noAutofit/>
-                      </wps:bodyPr>
-                    </wps:wsp>
-                  </a:graphicData>
-                </a:graphic>
-              </wp:anchor>
-            </w:drawing>
-          </mc:Choice>
-          <mc:Fallback>
-            <w:pict>
-              <v:rect id="Rectangle 6" o:spid="_x0000_s1026" o:spt="1" style="position:absolute;left:0pt;margin-left:330.5pt;margin-top:118.3pt;height:27.6pt;width:46.5pt;z-index:251663360;v-text-anchor:middle;mso-width-relative:page;mso-height-relative:page;" fillcolor="#FFFFFF [3201]" filled="t" stroked="t" coordsize="21600,21600" o:gfxdata="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">
-                <v:fill on="t" focussize="0,0"/>
-                <v:stroke weight="1pt" color="#70AD47 [3209]" miterlimit="8" joinstyle="miter"/>
-                <v:imagedata o:title=""/>
-                <o:lock v:ext="edit" aspectratio="f"/>
-                <v:textbox>
-                  <w:txbxContent>
-                    <w:p>
-                      <w:pPr>
-                        <w:jc w:val="center"/>
-                      </w:pPr>
-                      <w:r>
-                        <w:t>RASA</w:t>
-                      </w:r>
-                    </w:p>
-                  </w:txbxContent>
-                </v:textbox>
-              </v:rect>
-            </w:pict>
-          </mc:Fallback>
-        </mc:AlternateContent>
-      </w:r>
-      <w:r>
-        <w:rPr>
-          <w:rFonts w:ascii="Arial" w:hAnsi="Arial" w:cs="Arial"/>
-          <w:sz w:val="20"/>
-          <w:szCs w:val="20"/>
-          <w:lang w:val="id-ID" w:eastAsia="id-ID"/>
-        </w:rPr>
-        <mc:AlternateContent>
-          <mc:Choice Requires="wps">
-            <w:drawing>
-              <wp:anchor distT="0" distB="0" distL="114300" distR="114300" simplePos="0" relativeHeight="251660288" behindDoc="0" locked="0" layoutInCell="1" allowOverlap="1">
-                <wp:simplePos x="0" y="0"/>
-                <wp:positionH relativeFrom="column">
-                  <wp:posOffset>717550</wp:posOffset>
-                </wp:positionH>
-                <wp:positionV relativeFrom="paragraph">
-                  <wp:posOffset>797560</wp:posOffset>
-                </wp:positionV>
-                <wp:extent cx="787400" cy="350520"/>
-                <wp:effectExtent l="0" t="0" r="12700" b="11430"/>
-                <wp:wrapNone/>
-                <wp:docPr id="3" name="Rectangle 3"/>
-                <wp:cNvGraphicFramePr/>
-                <a:graphic xmlns:a="http://schemas.openxmlformats.org/drawingml/2006/main">
-                  <a:graphicData uri="http://schemas.microsoft.com/office/word/2010/wordprocessingShape">
-                    <wps:wsp>
-                      <wps:cNvSpPr/>
-                      <wps:spPr>
-                        <a:xfrm>
-                          <a:off x="0" y="0"/>
-                          <a:ext cx="787400" cy="350520"/>
-                        </a:xfrm>
-                        <a:prstGeom prst="rect">
-                          <a:avLst/>
-                        </a:prstGeom>
-                      </wps:spPr>
-                      <wps:style>
-                        <a:lnRef idx="2">
-                          <a:schemeClr val="accent6"/>
-                        </a:lnRef>
-                        <a:fillRef idx="1">
-                          <a:schemeClr val="lt1"/>
-                        </a:fillRef>
-                        <a:effectRef idx="0">
-                          <a:schemeClr val="accent6"/>
-                        </a:effectRef>
-                        <a:fontRef idx="minor">
-                          <a:schemeClr val="dk1"/>
-                        </a:fontRef>
-                      </wps:style>
-                      <wps:txbx>
-                        <w:txbxContent>
-                          <w:p>
-                            <w:pPr>
-                              <w:jc w:val="center"/>
-                            </w:pPr>
-                            <w:r>
-                              <w:t xml:space="preserve">DESKRIPSI </w:t>
-                            </w:r>
-                          </w:p>
-                        </w:txbxContent>
-                      </wps:txbx>
-                      <wps:bodyPr rot="0" spcFirstLastPara="0" vertOverflow="overflow" horzOverflow="overflow" vert="horz" wrap="square" lIns="91440" tIns="45720" rIns="91440" bIns="45720" numCol="1" spcCol="0" rtlCol="0" fromWordArt="0" anchor="ctr" anchorCtr="0" forceAA="0" compatLnSpc="1">
-                        <a:noAutofit/>
-                      </wps:bodyPr>
-                    </wps:wsp>
-                  </a:graphicData>
-                </a:graphic>
-              </wp:anchor>
-            </w:drawing>
-          </mc:Choice>
-          <mc:Fallback>
-            <w:pict>
-              <v:rect id="Rectangle 3" o:spid="_x0000_s1026" o:spt="1" style="position:absolute;left:0pt;margin-left:56.5pt;margin-top:62.8pt;height:27.6pt;width:62pt;z-index:251660288;v-text-anchor:middle;mso-width-relative:page;mso-height-relative:page;" fillcolor="#FFFFFF [3201]" filled="t" stroked="t" coordsize="21600,21600" o:gfxdata="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">
-                <v:fill on="t" focussize="0,0"/>
-                <v:stroke weight="1pt" color="#70AD47 [3209]" miterlimit="8" joinstyle="miter"/>
-                <v:imagedata o:title=""/>
-                <o:lock v:ext="edit" aspectratio="f"/>
-                <v:textbox>
-                  <w:txbxContent>
-                    <w:p>
-                      <w:pPr>
-                        <w:jc w:val="center"/>
-                      </w:pPr>
-                      <w:r>
-                        <w:t xml:space="preserve">DESKRIPSI </w:t>
-                      </w:r>
-                    </w:p>
-                  </w:txbxContent>
-                </v:textbox>
-              </v:rect>
-            </w:pict>
-          </mc:Fallback>
-        </mc:AlternateContent>
-      </w:r>
-      <w:r>
-        <w:rPr>
-          <w:rFonts w:ascii="Arial" w:hAnsi="Arial" w:cs="Arial"/>
-          <w:sz w:val="20"/>
-          <w:szCs w:val="20"/>
-          <w:lang w:val="id-ID" w:eastAsia="id-ID"/>
-        </w:rPr>
-        <mc:AlternateContent>
-          <mc:Choice Requires="wps">
-            <w:drawing>
-              <wp:anchor distT="0" distB="0" distL="114300" distR="114300" simplePos="0" relativeHeight="251662336" behindDoc="0" locked="0" layoutInCell="1" allowOverlap="1">
-                <wp:simplePos x="0" y="0"/>
-                <wp:positionH relativeFrom="column">
-                  <wp:posOffset>4203700</wp:posOffset>
-                </wp:positionH>
-                <wp:positionV relativeFrom="paragraph">
-                  <wp:posOffset>822960</wp:posOffset>
-                </wp:positionV>
-                <wp:extent cx="558800" cy="350520"/>
-                <wp:effectExtent l="0" t="0" r="12700" b="11430"/>
-                <wp:wrapNone/>
-                <wp:docPr id="5" name="Rectangle 5"/>
-                <wp:cNvGraphicFramePr/>
-                <a:graphic xmlns:a="http://schemas.openxmlformats.org/drawingml/2006/main">
-                  <a:graphicData uri="http://schemas.microsoft.com/office/word/2010/wordprocessingShape">
-                    <wps:wsp>
-                      <wps:cNvSpPr/>
-                      <wps:spPr>
-                        <a:xfrm>
-                          <a:off x="0" y="0"/>
-                          <a:ext cx="558800" cy="350520"/>
-                        </a:xfrm>
-                        <a:prstGeom prst="rect">
-                          <a:avLst/>
-                        </a:prstGeom>
-                      </wps:spPr>
-                      <wps:style>
-                        <a:lnRef idx="2">
-                          <a:schemeClr val="accent6"/>
-                        </a:lnRef>
-                        <a:fillRef idx="1">
-                          <a:schemeClr val="lt1"/>
-                        </a:fillRef>
-                        <a:effectRef idx="0">
-                          <a:schemeClr val="accent6"/>
-                        </a:effectRef>
-                        <a:fontRef idx="minor">
-                          <a:schemeClr val="dk1"/>
-                        </a:fontRef>
-                      </wps:style>
-                      <wps:txbx>
-                        <w:txbxContent>
-                          <w:p>
-                            <w:pPr>
-                              <w:jc w:val="center"/>
-                            </w:pPr>
-                            <w:r>
-                              <w:t>TAG</w:t>
-                            </w:r>
-                          </w:p>
-                        </w:txbxContent>
-                      </wps:txbx>
-                      <wps:bodyPr rot="0" spcFirstLastPara="0" vertOverflow="overflow" horzOverflow="overflow" vert="horz" wrap="square" lIns="91440" tIns="45720" rIns="91440" bIns="45720" numCol="1" spcCol="0" rtlCol="0" fromWordArt="0" anchor="ctr" anchorCtr="0" forceAA="0" compatLnSpc="1">
-                        <a:noAutofit/>
-                      </wps:bodyPr>
-                    </wps:wsp>
-                  </a:graphicData>
-                </a:graphic>
-              </wp:anchor>
-            </w:drawing>
-          </mc:Choice>
-          <mc:Fallback>
-            <w:pict>
-              <v:rect id="Rectangle 5" o:spid="_x0000_s1026" o:spt="1" style="position:absolute;left:0pt;margin-left:331pt;margin-top:64.8pt;height:27.6pt;width:44pt;z-index:251662336;v-text-anchor:middle;mso-width-relative:page;mso-height-relative:page;" fillcolor="#FFFFFF [3201]" filled="t" stroked="t" coordsize="21600,21600" o:gfxdata="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">
-                <v:fill on="t" focussize="0,0"/>
-                <v:stroke weight="1pt" color="#70AD47 [3209]" miterlimit="8" joinstyle="miter"/>
-                <v:imagedata o:title=""/>
-                <o:lock v:ext="edit" aspectratio="f"/>
-                <v:textbox>
-                  <w:txbxContent>
-                    <w:p>
-                      <w:pPr>
-                        <w:jc w:val="center"/>
-                      </w:pPr>
-                      <w:r>
-                        <w:t>TAG</w:t>
-                      </w:r>
-                    </w:p>
-                  </w:txbxContent>
-                </v:textbox>
-              </v:rect>
-            </w:pict>
-          </mc:Fallback>
-        </mc:AlternateContent>
-      </w:r>
-      <w:r>
-        <w:rPr>
-          <w:rFonts w:ascii="Arial" w:hAnsi="Arial" w:cs="Arial"/>
-          <w:sz w:val="20"/>
-          <w:szCs w:val="20"/>
-          <w:lang w:val="id-ID" w:eastAsia="id-ID"/>
-        </w:rPr>
-        <mc:AlternateContent>
-          <mc:Choice Requires="wps">
-            <w:drawing>
-              <wp:anchor distT="0" distB="0" distL="114300" distR="114300" simplePos="0" relativeHeight="251661312" behindDoc="0" locked="0" layoutInCell="1" allowOverlap="1">
-                <wp:simplePos x="0" y="0"/>
-                <wp:positionH relativeFrom="column">
-                  <wp:posOffset>2616200</wp:posOffset>
-                </wp:positionH>
-                <wp:positionV relativeFrom="paragraph">
-                  <wp:posOffset>816610</wp:posOffset>
-                </wp:positionV>
-                <wp:extent cx="793750" cy="350520"/>
-                <wp:effectExtent l="0" t="0" r="25400" b="11430"/>
-                <wp:wrapNone/>
-                <wp:docPr id="4" name="Rectangle 4"/>
-                <wp:cNvGraphicFramePr/>
-                <a:graphic xmlns:a="http://schemas.openxmlformats.org/drawingml/2006/main">
-                  <a:graphicData uri="http://schemas.microsoft.com/office/word/2010/wordprocessingShape">
-                    <wps:wsp>
-                      <wps:cNvSpPr/>
-                      <wps:spPr>
-                        <a:xfrm>
-                          <a:off x="0" y="0"/>
-                          <a:ext cx="793750" cy="350520"/>
-                        </a:xfrm>
-                        <a:prstGeom prst="rect">
-                          <a:avLst/>
-                        </a:prstGeom>
-                      </wps:spPr>
-                      <wps:style>
-                        <a:lnRef idx="2">
-                          <a:schemeClr val="accent6"/>
-                        </a:lnRef>
-                        <a:fillRef idx="1">
-                          <a:schemeClr val="lt1"/>
-                        </a:fillRef>
-                        <a:effectRef idx="0">
-                          <a:schemeClr val="accent6"/>
-                        </a:effectRef>
-                        <a:fontRef idx="minor">
-                          <a:schemeClr val="dk1"/>
-                        </a:fontRef>
-                      </wps:style>
-                      <wps:txbx>
-                        <w:txbxContent>
-                          <w:p>
-                            <w:pPr>
-                              <w:jc w:val="center"/>
-                            </w:pPr>
-                            <w:r>
-                              <w:t xml:space="preserve">JENIS </w:t>
-                            </w:r>
-                          </w:p>
-                        </w:txbxContent>
-                      </wps:txbx>
-                      <wps:bodyPr rot="0" spcFirstLastPara="0" vertOverflow="overflow" horzOverflow="overflow" vert="horz" wrap="square" lIns="91440" tIns="45720" rIns="91440" bIns="45720" numCol="1" spcCol="0" rtlCol="0" fromWordArt="0" anchor="ctr" anchorCtr="0" forceAA="0" compatLnSpc="1">
-                        <a:noAutofit/>
-                      </wps:bodyPr>
-                    </wps:wsp>
-                  </a:graphicData>
-                </a:graphic>
-              </wp:anchor>
-            </w:drawing>
-          </mc:Choice>
-          <mc:Fallback>
-            <w:pict>
-              <v:rect id="Rectangle 4" o:spid="_x0000_s1026" o:spt="1" style="position:absolute;left:0pt;margin-left:206pt;margin-top:64.3pt;height:27.6pt;width:62.5pt;z-index:251661312;v-text-anchor:middle;mso-width-relative:page;mso-height-relative:page;" fillcolor="#FFFFFF [3201]" filled="t" stroked="t" coordsize="21600,21600" o:gfxdata="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">
-                <v:fill on="t" focussize="0,0"/>
-                <v:stroke weight="1pt" color="#70AD47 [3209]" miterlimit="8" joinstyle="miter"/>
-                <v:imagedata o:title=""/>
-                <o:lock v:ext="edit" aspectratio="f"/>
-                <v:textbox>
-                  <w:txbxContent>
-                    <w:p>
-                      <w:pPr>
-                        <w:jc w:val="center"/>
-                      </w:pPr>
-                      <w:r>
-                        <w:t xml:space="preserve">JENIS </w:t>
-                      </w:r>
-                    </w:p>
-                  </w:txbxContent>
-                </v:textbox>
-              </v:rect>
-            </w:pict>
-          </mc:Fallback>
-        </mc:AlternateContent>
-      </w:r>
-      <w:r>
-        <w:rPr>
-          <w:rFonts w:ascii="Arial" w:hAnsi="Arial" w:cs="Arial"/>
-          <w:sz w:val="20"/>
-          <w:szCs w:val="20"/>
-          <w:lang w:val="id-ID" w:eastAsia="id-ID"/>
-        </w:rPr>
-        <mc:AlternateContent>
-          <mc:Choice Requires="wps">
-            <w:drawing>
-              <wp:anchor distT="0" distB="0" distL="114300" distR="114300" simplePos="0" relativeHeight="251673600" behindDoc="0" locked="0" layoutInCell="1" allowOverlap="1">
-                <wp:simplePos x="0" y="0"/>
-                <wp:positionH relativeFrom="column">
-                  <wp:posOffset>1574800</wp:posOffset>
-                </wp:positionH>
-                <wp:positionV relativeFrom="paragraph">
-                  <wp:posOffset>802005</wp:posOffset>
-                </wp:positionV>
-                <wp:extent cx="622300" cy="350520"/>
-                <wp:effectExtent l="0" t="0" r="25400" b="11430"/>
-                <wp:wrapNone/>
-                <wp:docPr id="22" name="Rectangle 22"/>
-                <wp:cNvGraphicFramePr/>
-                <a:graphic xmlns:a="http://schemas.openxmlformats.org/drawingml/2006/main">
-                  <a:graphicData uri="http://schemas.microsoft.com/office/word/2010/wordprocessingShape">
-                    <wps:wsp>
-                      <wps:cNvSpPr/>
-                      <wps:spPr>
-                        <a:xfrm>
-                          <a:off x="0" y="0"/>
-                          <a:ext cx="622300" cy="350520"/>
-                        </a:xfrm>
-                        <a:prstGeom prst="rect">
-                          <a:avLst/>
-                        </a:prstGeom>
-                      </wps:spPr>
-                      <wps:style>
-                        <a:lnRef idx="2">
-                          <a:schemeClr val="accent6"/>
-                        </a:lnRef>
-                        <a:fillRef idx="1">
-                          <a:schemeClr val="lt1"/>
-                        </a:fillRef>
-                        <a:effectRef idx="0">
-                          <a:schemeClr val="accent6"/>
-                        </a:effectRef>
-                        <a:fontRef idx="minor">
-                          <a:schemeClr val="dk1"/>
-                        </a:fontRef>
-                      </wps:style>
-                      <wps:txbx>
-                        <w:txbxContent>
-                          <w:p>
-                            <w:pPr>
-                              <w:jc w:val="center"/>
-                            </w:pPr>
-                            <w:r>
-                              <w:t>HARGA</w:t>
-                            </w:r>
-                          </w:p>
-                        </w:txbxContent>
-                      </wps:txbx>
-                      <wps:bodyPr rot="0" spcFirstLastPara="0" vertOverflow="overflow" horzOverflow="overflow" vert="horz" wrap="square" lIns="91440" tIns="45720" rIns="91440" bIns="45720" numCol="1" spcCol="0" rtlCol="0" fromWordArt="0" anchor="ctr" anchorCtr="0" forceAA="0" compatLnSpc="1">
-                        <a:noAutofit/>
-                      </wps:bodyPr>
-                    </wps:wsp>
-                  </a:graphicData>
-                </a:graphic>
-              </wp:anchor>
-            </w:drawing>
-          </mc:Choice>
-          <mc:Fallback>
-            <w:pict>
-              <v:rect id="Rectangle 22" o:spid="_x0000_s1026" o:spt="1" style="position:absolute;left:0pt;margin-left:124pt;margin-top:63.15pt;height:27.6pt;width:49pt;z-index:251673600;v-text-anchor:middle;mso-width-relative:page;mso-height-relative:page;" fillcolor="#FFFFFF [3201]" filled="t" stroked="t" coordsize="21600,21600" o:gfxdata="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">
-                <v:fill on="t" focussize="0,0"/>
-                <v:stroke weight="1pt" color="#70AD47 [3209]" miterlimit="8" joinstyle="miter"/>
-                <v:imagedata o:title=""/>
-                <o:lock v:ext="edit" aspectratio="f"/>
-                <v:textbox>
-                  <w:txbxContent>
-                    <w:p>
-                      <w:pPr>
-                        <w:jc w:val="center"/>
-                      </w:pPr>
-                      <w:r>
-                        <w:t>HARGA</w:t>
-                      </w:r>
-                    </w:p>
-                  </w:txbxContent>
-                </v:textbox>
-              </v:rect>
-            </w:pict>
-          </mc:Fallback>
-        </mc:AlternateContent>
-      </w:r>
-      <w:r>
-        <w:rPr>
-          <w:rFonts w:ascii="Arial" w:hAnsi="Arial" w:cs="Arial"/>
-          <w:sz w:val="20"/>
-          <w:szCs w:val="20"/>
-          <w:lang w:val="id-ID" w:eastAsia="id-ID"/>
-        </w:rPr>
-        <mc:AlternateContent>
-          <mc:Choice Requires="wps">
-            <w:drawing>
-              <wp:anchor distT="0" distB="0" distL="114300" distR="114300" simplePos="0" relativeHeight="251674624" behindDoc="0" locked="0" layoutInCell="1" allowOverlap="1">
-                <wp:simplePos x="0" y="0"/>
-                <wp:positionH relativeFrom="column">
-                  <wp:posOffset>1874520</wp:posOffset>
-                </wp:positionH>
-                <wp:positionV relativeFrom="paragraph">
-                  <wp:posOffset>577850</wp:posOffset>
-                </wp:positionV>
-                <wp:extent cx="7620" cy="228600"/>
-                <wp:effectExtent l="38100" t="0" r="68580" b="57150"/>
-                <wp:wrapNone/>
-                <wp:docPr id="23" name="Straight Arrow Connector 23"/>
-                <wp:cNvGraphicFramePr/>
-                <a:graphic xmlns:a="http://schemas.openxmlformats.org/drawingml/2006/main">
-                  <a:graphicData uri="http://schemas.microsoft.com/office/word/2010/wordprocessingShape">
-                    <wps:wsp>
-                      <wps:cNvCnPr/>
-                      <wps:spPr>
-                        <a:xfrm>
-                          <a:off x="0" y="0"/>
-                          <a:ext cx="7620" cy="228600"/>
-                        </a:xfrm>
-                        <a:prstGeom prst="straightConnector1">
-                          <a:avLst/>
-                        </a:prstGeom>
-                        <a:ln>
-                          <a:tailEnd type="triangle"/>
-                        </a:ln>
-                      </wps:spPr>
-                      <wps:style>
-                        <a:lnRef idx="1">
-                          <a:schemeClr val="accent1"/>
-                        </a:lnRef>
-                        <a:fillRef idx="0">
-                          <a:schemeClr val="accent1"/>
-                        </a:fillRef>
-                        <a:effectRef idx="0">
-                          <a:schemeClr val="accent1"/>
-                        </a:effectRef>
-                        <a:fontRef idx="minor">
-                          <a:schemeClr val="tx1"/>
-                        </a:fontRef>
-                      </wps:style>
-                      <wps:bodyPr/>
-                    </wps:wsp>
-                  </a:graphicData>
-                </a:graphic>
-              </wp:anchor>
-            </w:drawing>
-          </mc:Choice>
-          <mc:Fallback>
-            <w:pict>
-              <v:shape id="_x0000_s1026" o:spid="_x0000_s1026" o:spt="32" type="#_x0000_t32" style="position:absolute;left:0pt;margin-left:147.6pt;margin-top:45.5pt;height:18pt;width:0.6pt;z-index:251674624;mso-width-relative:page;mso-height-relative:page;" filled="f" stroked="t" coordsize="21600,21600" o:gfxdata="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">
-                <v:fill on="f" focussize="0,0"/>
-                <v:stroke weight="0.5pt" color="#5B9BD5 [3204]" miterlimit="8" joinstyle="miter" endarrow="block"/>
-                <v:imagedata o:title=""/>
-                <o:lock v:ext="edit" aspectratio="f"/>
-              </v:shape>
-            </w:pict>
-          </mc:Fallback>
-        </mc:AlternateContent>
-      </w:r>
-      <w:r>
-        <w:rPr>
-          <w:rFonts w:ascii="Arial" w:hAnsi="Arial" w:cs="Arial"/>
-          <w:sz w:val="20"/>
-          <w:szCs w:val="20"/>
-          <w:lang w:val="id-ID" w:eastAsia="id-ID"/>
-        </w:rPr>
-        <mc:AlternateContent>
-          <mc:Choice Requires="wps">
-            <w:drawing>
-              <wp:anchor distT="0" distB="0" distL="114300" distR="114300" simplePos="0" relativeHeight="251667456" behindDoc="0" locked="0" layoutInCell="1" allowOverlap="1">
-                <wp:simplePos x="0" y="0"/>
-                <wp:positionH relativeFrom="column">
-                  <wp:posOffset>1125220</wp:posOffset>
-                </wp:positionH>
-                <wp:positionV relativeFrom="paragraph">
-                  <wp:posOffset>573405</wp:posOffset>
-                </wp:positionV>
-                <wp:extent cx="7620" cy="228600"/>
-                <wp:effectExtent l="38100" t="0" r="68580" b="57150"/>
-                <wp:wrapNone/>
-                <wp:docPr id="13" name="Straight Arrow Connector 13"/>
-                <wp:cNvGraphicFramePr/>
-                <a:graphic xmlns:a="http://schemas.openxmlformats.org/drawingml/2006/main">
-                  <a:graphicData uri="http://schemas.microsoft.com/office/word/2010/wordprocessingShape">
-                    <wps:wsp>
-                      <wps:cNvCnPr/>
-                      <wps:spPr>
-                        <a:xfrm>
-                          <a:off x="0" y="0"/>
-                          <a:ext cx="7620" cy="228600"/>
-                        </a:xfrm>
-                        <a:prstGeom prst="straightConnector1">
-                          <a:avLst/>
-                        </a:prstGeom>
-                        <a:ln>
-                          <a:tailEnd type="triangle"/>
-                        </a:ln>
-                      </wps:spPr>
-                      <wps:style>
-                        <a:lnRef idx="1">
-                          <a:schemeClr val="accent1"/>
-                        </a:lnRef>
-                        <a:fillRef idx="0">
-                          <a:schemeClr val="accent1"/>
-                        </a:fillRef>
-                        <a:effectRef idx="0">
-                          <a:schemeClr val="accent1"/>
-                        </a:effectRef>
-                        <a:fontRef idx="minor">
-                          <a:schemeClr val="tx1"/>
-                        </a:fontRef>
-                      </wps:style>
-                      <wps:bodyPr/>
-                    </wps:wsp>
-                  </a:graphicData>
-                </a:graphic>
-              </wp:anchor>
-            </w:drawing>
-          </mc:Choice>
-          <mc:Fallback>
-            <w:pict>
-              <v:shape id="_x0000_s1026" o:spid="_x0000_s1026" o:spt="32" type="#_x0000_t32" style="position:absolute;left:0pt;margin-left:88.6pt;margin-top:45.15pt;height:18pt;width:0.6pt;z-index:251667456;mso-width-relative:page;mso-height-relative:page;" filled="f" stroked="t" coordsize="21600,21600" o:gfxdata="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">
-                <v:fill on="f" focussize="0,0"/>
-                <v:stroke weight="0.5pt" color="#5B9BD5 [3204]" miterlimit="8" joinstyle="miter" endarrow="block"/>
-                <v:imagedata o:title=""/>
-                <o:lock v:ext="edit" aspectratio="f"/>
-              </v:shape>
-            </w:pict>
-          </mc:Fallback>
-        </mc:AlternateContent>
-      </w:r>
-      <w:r>
-        <w:rPr>
-          <w:rFonts w:ascii="Arial" w:hAnsi="Arial" w:cs="Arial"/>
-          <w:sz w:val="20"/>
-          <w:szCs w:val="20"/>
-          <w:lang w:val="id-ID" w:eastAsia="id-ID"/>
-        </w:rPr>
-        <mc:AlternateContent>
-          <mc:Choice Requires="wps">
-            <w:drawing>
-              <wp:anchor distT="0" distB="0" distL="114300" distR="114300" simplePos="0" relativeHeight="251664384" behindDoc="0" locked="0" layoutInCell="1" allowOverlap="1">
-                <wp:simplePos x="0" y="0"/>
-                <wp:positionH relativeFrom="margin">
-                  <wp:align>left</wp:align>
-                </wp:positionH>
-                <wp:positionV relativeFrom="paragraph">
-                  <wp:posOffset>797560</wp:posOffset>
-                </wp:positionV>
-                <wp:extent cx="603250" cy="350520"/>
-                <wp:effectExtent l="0" t="0" r="25400" b="11430"/>
-                <wp:wrapNone/>
-                <wp:docPr id="7" name="Rectangle 7"/>
-                <wp:cNvGraphicFramePr/>
-                <a:graphic xmlns:a="http://schemas.openxmlformats.org/drawingml/2006/main">
-                  <a:graphicData uri="http://schemas.microsoft.com/office/word/2010/wordprocessingShape">
-                    <wps:wsp>
-                      <wps:cNvSpPr/>
-                      <wps:spPr>
-                        <a:xfrm>
-                          <a:off x="0" y="0"/>
-                          <a:ext cx="603250" cy="350520"/>
-                        </a:xfrm>
-                        <a:prstGeom prst="rect">
-                          <a:avLst/>
-                        </a:prstGeom>
-                        <a:solidFill>
-                          <a:sysClr val="window" lastClr="FFFFFF"/>
-                        </a:solidFill>
-                        <a:ln w="12700" cap="flat" cmpd="sng" algn="ctr">
-                          <a:solidFill>
-                            <a:srgbClr val="70AD47"/>
-                          </a:solidFill>
-                          <a:prstDash val="solid"/>
-                          <a:miter lim="800000"/>
-                        </a:ln>
-                        <a:effectLst/>
-                      </wps:spPr>
-                      <wps:txbx>
-                        <w:txbxContent>
-                          <w:p>
-                            <w:pPr>
-                              <w:jc w:val="center"/>
-                            </w:pPr>
-                            <w:r>
-                              <w:t>NAMA</w:t>
-                            </w:r>
-                          </w:p>
-                        </w:txbxContent>
-                      </wps:txbx>
-                      <wps:bodyPr rot="0" spcFirstLastPara="0" vertOverflow="overflow" horzOverflow="overflow" vert="horz" wrap="square" lIns="91440" tIns="45720" rIns="91440" bIns="45720" numCol="1" spcCol="0" rtlCol="0" fromWordArt="0" anchor="ctr" anchorCtr="0" forceAA="0" compatLnSpc="1">
-                        <a:noAutofit/>
-                      </wps:bodyPr>
-                    </wps:wsp>
-                  </a:graphicData>
-                </a:graphic>
-              </wp:anchor>
-            </w:drawing>
-          </mc:Choice>
-          <mc:Fallback>
-            <w:pict>
-              <v:rect id="Rectangle 7" o:spid="_x0000_s1026" o:spt="1" style="position:absolute;left:0pt;margin-top:62.8pt;height:27.6pt;width:47.5pt;mso-position-horizontal:left;mso-position-horizontal-relative:margin;z-index:251664384;v-text-anchor:middle;mso-width-relative:page;mso-height-relative:page;" fillcolor="#FFFFFF" filled="t" stroked="t" coordsize="21600,21600" o:gfxdata="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">
-                <v:fill on="t" focussize="0,0"/>
-                <v:stroke weight="1pt" color="#70AD47" miterlimit="8" joinstyle="miter"/>
-                <v:imagedata o:title=""/>
-                <o:lock v:ext="edit" aspectratio="f"/>
-                <v:textbox>
-                  <w:txbxContent>
-                    <w:p>
-                      <w:pPr>
-                        <w:jc w:val="center"/>
-                      </w:pPr>
-                      <w:r>
-                        <w:t>NAMA</w:t>
-                      </w:r>
-                    </w:p>
-                  </w:txbxContent>
-                </v:textbox>
-              </v:rect>
-            </w:pict>
-          </mc:Fallback>
-        </mc:AlternateContent>
-      </w:r>
-      <w:r>
-        <w:rPr>
-          <w:rFonts w:ascii="Arial" w:hAnsi="Arial" w:cs="Arial"/>
-          <w:sz w:val="20"/>
-          <w:szCs w:val="20"/>
-          <w:lang w:val="id-ID" w:eastAsia="id-ID"/>
-        </w:rPr>
-        <mc:AlternateContent>
-          <mc:Choice Requires="wps">
-            <w:drawing>
-              <wp:anchor distT="0" distB="0" distL="114300" distR="114300" simplePos="0" relativeHeight="251672576" behindDoc="0" locked="0" layoutInCell="1" allowOverlap="1">
-                <wp:simplePos x="0" y="0"/>
-                <wp:positionH relativeFrom="column">
-                  <wp:posOffset>5594350</wp:posOffset>
-                </wp:positionH>
-                <wp:positionV relativeFrom="paragraph">
-                  <wp:posOffset>575310</wp:posOffset>
-                </wp:positionV>
-                <wp:extent cx="19050" cy="241300"/>
-                <wp:effectExtent l="57150" t="0" r="57150" b="63500"/>
-                <wp:wrapNone/>
-                <wp:docPr id="21" name="Straight Arrow Connector 21"/>
-                <wp:cNvGraphicFramePr/>
-                <a:graphic xmlns:a="http://schemas.openxmlformats.org/drawingml/2006/main">
-                  <a:graphicData uri="http://schemas.microsoft.com/office/word/2010/wordprocessingShape">
-                    <wps:wsp>
-                      <wps:cNvCnPr/>
-                      <wps:spPr>
-                        <a:xfrm>
-                          <a:off x="0" y="0"/>
-                          <a:ext cx="19050" cy="241300"/>
-                        </a:xfrm>
-                        <a:prstGeom prst="straightConnector1">
-                          <a:avLst/>
-                        </a:prstGeom>
-                        <a:ln>
-                          <a:tailEnd type="triangle"/>
-                        </a:ln>
-                      </wps:spPr>
-                      <wps:style>
-                        <a:lnRef idx="1">
-                          <a:schemeClr val="accent1"/>
-                        </a:lnRef>
-                        <a:fillRef idx="0">
-                          <a:schemeClr val="accent1"/>
-                        </a:fillRef>
-                        <a:effectRef idx="0">
-                          <a:schemeClr val="accent1"/>
-                        </a:effectRef>
-                        <a:fontRef idx="minor">
-                          <a:schemeClr val="tx1"/>
-                        </a:fontRef>
-                      </wps:style>
-                      <wps:bodyPr/>
-                    </wps:wsp>
-                  </a:graphicData>
-                </a:graphic>
-              </wp:anchor>
-            </w:drawing>
-          </mc:Choice>
-          <mc:Fallback>
-            <w:pict>
-              <v:shape id="_x0000_s1026" o:spid="_x0000_s1026" o:spt="32" type="#_x0000_t32" style="position:absolute;left:0pt;margin-left:440.5pt;margin-top:45.3pt;height:19pt;width:1.5pt;z-index:251672576;mso-width-relative:page;mso-height-relative:page;" filled="f" stroked="t" coordsize="21600,21600" o:gfxdata="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">
-                <v:fill on="f" focussize="0,0"/>
-                <v:stroke weight="0.5pt" color="#5B9BD5 [3204]" miterlimit="8" joinstyle="miter" endarrow="block"/>
-                <v:imagedata o:title=""/>
-                <o:lock v:ext="edit" aspectratio="f"/>
-              </v:shape>
-            </w:pict>
-          </mc:Fallback>
-        </mc:AlternateContent>
-      </w:r>
-      <w:r>
-        <w:rPr>
-          <w:rFonts w:ascii="Arial" w:hAnsi="Arial" w:cs="Arial"/>
-          <w:sz w:val="20"/>
-          <w:szCs w:val="20"/>
-          <w:lang w:val="id-ID" w:eastAsia="id-ID"/>
-        </w:rPr>
-        <mc:AlternateContent>
-          <mc:Choice Requires="wps">
-            <w:drawing>
-              <wp:anchor distT="0" distB="0" distL="114300" distR="114300" simplePos="0" relativeHeight="251666432" behindDoc="0" locked="0" layoutInCell="1" allowOverlap="1">
-                <wp:simplePos x="0" y="0"/>
-                <wp:positionH relativeFrom="column">
-                  <wp:posOffset>222250</wp:posOffset>
-                </wp:positionH>
-                <wp:positionV relativeFrom="paragraph">
-                  <wp:posOffset>568960</wp:posOffset>
-                </wp:positionV>
-                <wp:extent cx="5378450" cy="19050"/>
-                <wp:effectExtent l="0" t="0" r="31750" b="19050"/>
-                <wp:wrapNone/>
-                <wp:docPr id="11" name="Straight Connector 11"/>
-                <wp:cNvGraphicFramePr/>
-                <a:graphic xmlns:a="http://schemas.openxmlformats.org/drawingml/2006/main">
-                  <a:graphicData uri="http://schemas.microsoft.com/office/word/2010/wordprocessingShape">
-                    <wps:wsp>
-                      <wps:cNvCnPr/>
-                      <wps:spPr>
-                        <a:xfrm>
-                          <a:off x="0" y="0"/>
-                          <a:ext cx="5378450" cy="19050"/>
-                        </a:xfrm>
-                        <a:prstGeom prst="line">
-                          <a:avLst/>
-                        </a:prstGeom>
-                      </wps:spPr>
-                      <wps:style>
-                        <a:lnRef idx="1">
-                          <a:schemeClr val="accent1"/>
-                        </a:lnRef>
-                        <a:fillRef idx="0">
-                          <a:schemeClr val="accent1"/>
-                        </a:fillRef>
-                        <a:effectRef idx="0">
-                          <a:schemeClr val="accent1"/>
-                        </a:effectRef>
-                        <a:fontRef idx="minor">
-                          <a:schemeClr val="tx1"/>
-                        </a:fontRef>
-                      </wps:style>
-                      <wps:bodyPr/>
-                    </wps:wsp>
-                  </a:graphicData>
-                </a:graphic>
-              </wp:anchor>
-            </w:drawing>
-          </mc:Choice>
-          <mc:Fallback>
-            <w:pict>
-              <v:line id="_x0000_s1026" o:spid="_x0000_s1026" o:spt="20" style="position:absolute;left:0pt;margin-left:17.5pt;margin-top:44.8pt;height:1.5pt;width:423.5pt;z-index:251666432;mso-width-relative:page;mso-height-relative:page;" filled="f" stroked="t" coordsize="21600,21600" o:gfxdata="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">
-                <v:fill on="f" focussize="0,0"/>
-                <v:stroke weight="0.5pt" color="#5B9BD5 [3204]" miterlimit="8" joinstyle="miter"/>
-                <v:imagedata o:title=""/>
-                <o:lock v:ext="edit" aspectratio="f"/>
-              </v:line>
-            </w:pict>
-          </mc:Fallback>
-        </mc:AlternateContent>
-      </w:r>
-      <w:r>
-        <w:rPr>
-          <w:rFonts w:ascii="Arial" w:hAnsi="Arial" w:cs="Arial"/>
-          <w:sz w:val="20"/>
-          <w:szCs w:val="20"/>
-          <w:lang w:val="id-ID" w:eastAsia="id-ID"/>
-        </w:rPr>
-        <mc:AlternateContent>
-          <mc:Choice Requires="wps">
-            <w:drawing>
-              <wp:anchor distT="0" distB="0" distL="114300" distR="114300" simplePos="0" relativeHeight="251671552" behindDoc="0" locked="0" layoutInCell="1" allowOverlap="1">
-                <wp:simplePos x="0" y="0"/>
-                <wp:positionH relativeFrom="margin">
-                  <wp:posOffset>5175250</wp:posOffset>
-                </wp:positionH>
-                <wp:positionV relativeFrom="paragraph">
-                  <wp:posOffset>801370</wp:posOffset>
-                </wp:positionV>
-                <wp:extent cx="1035050" cy="350520"/>
-                <wp:effectExtent l="0" t="0" r="12700" b="11430"/>
-                <wp:wrapNone/>
-                <wp:docPr id="20" name="Rectangle 20"/>
-                <wp:cNvGraphicFramePr/>
-                <a:graphic xmlns:a="http://schemas.openxmlformats.org/drawingml/2006/main">
-                  <a:graphicData uri="http://schemas.microsoft.com/office/word/2010/wordprocessingShape">
-                    <wps:wsp>
-                      <wps:cNvSpPr/>
-                      <wps:spPr>
-                        <a:xfrm>
-                          <a:off x="0" y="0"/>
-                          <a:ext cx="1035050" cy="350520"/>
-                        </a:xfrm>
-                        <a:prstGeom prst="rect">
-                          <a:avLst/>
-                        </a:prstGeom>
-                        <a:solidFill>
-                          <a:sysClr val="window" lastClr="FFFFFF"/>
-                        </a:solidFill>
-                        <a:ln w="12700" cap="flat" cmpd="sng" algn="ctr">
-                          <a:solidFill>
-                            <a:srgbClr val="70AD47"/>
-                          </a:solidFill>
-                          <a:prstDash val="solid"/>
-                          <a:miter lim="800000"/>
-                        </a:ln>
-                        <a:effectLst/>
-                      </wps:spPr>
-                      <wps:txbx>
-                        <w:txbxContent>
-                          <w:p>
-                            <w:pPr>
-                              <w:jc w:val="center"/>
-                            </w:pPr>
-                            <w:r>
-                              <w:t>HOME</w:t>
-                            </w:r>
-                          </w:p>
-                        </w:txbxContent>
-                      </wps:txbx>
-                      <wps:bodyPr rot="0" spcFirstLastPara="0" vertOverflow="overflow" horzOverflow="overflow" vert="horz" wrap="square" lIns="91440" tIns="45720" rIns="91440" bIns="45720" numCol="1" spcCol="0" rtlCol="0" fromWordArt="0" anchor="ctr" anchorCtr="0" forceAA="0" compatLnSpc="1">
-                        <a:noAutofit/>
-                      </wps:bodyPr>
-                    </wps:wsp>
-                  </a:graphicData>
-                </a:graphic>
-              </wp:anchor>
-            </w:drawing>
-          </mc:Choice>
-          <mc:Fallback>
-            <w:pict>
-              <v:rect id="Rectangle 20" o:spid="_x0000_s1026" o:spt="1" style="position:absolute;left:0pt;margin-left:407.5pt;margin-top:63.1pt;height:27.6pt;width:81.5pt;mso-position-horizontal-relative:margin;z-index:251671552;v-text-anchor:middle;mso-width-relative:page;mso-height-relative:page;" fillcolor="#FFFFFF" filled="t" stroked="t" coordsize="21600,21600" o:gfxdata="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">
-                <v:fill on="t" focussize="0,0"/>
-                <v:stroke weight="1pt" color="#70AD47" miterlimit="8" joinstyle="miter"/>
-                <v:imagedata o:title=""/>
-                <o:lock v:ext="edit" aspectratio="f"/>
-                <v:textbox>
-                  <w:txbxContent>
-                    <w:p>
-                      <w:pPr>
-                        <w:jc w:val="center"/>
-                      </w:pPr>
-                      <w:r>
-                        <w:t>HOME</w:t>
-                      </w:r>
-                    </w:p>
-                  </w:txbxContent>
-                </v:textbox>
-              </v:rect>
-            </w:pict>
-          </mc:Fallback>
-        </mc:AlternateContent>
-      </w:r>
-      <w:r>
-        <w:rPr>
-          <w:rFonts w:ascii="Arial" w:hAnsi="Arial" w:cs="Arial"/>
-          <w:sz w:val="20"/>
-          <w:szCs w:val="20"/>
-          <w:lang w:val="id-ID" w:eastAsia="id-ID"/>
-        </w:rPr>
-        <mc:AlternateContent>
-          <mc:Choice Requires="wps">
-            <w:drawing>
-              <wp:anchor distT="0" distB="0" distL="114300" distR="114300" simplePos="0" relativeHeight="251670528" behindDoc="0" locked="0" layoutInCell="1" allowOverlap="1">
-                <wp:simplePos x="0" y="0"/>
-                <wp:positionH relativeFrom="column">
-                  <wp:posOffset>247650</wp:posOffset>
-                </wp:positionH>
-                <wp:positionV relativeFrom="paragraph">
-                  <wp:posOffset>568960</wp:posOffset>
-                </wp:positionV>
-                <wp:extent cx="6350" cy="228600"/>
-                <wp:effectExtent l="76200" t="0" r="69850" b="57150"/>
-                <wp:wrapNone/>
-                <wp:docPr id="19" name="Straight Arrow Connector 19"/>
-                <wp:cNvGraphicFramePr/>
-                <a:graphic xmlns:a="http://schemas.openxmlformats.org/drawingml/2006/main">
-                  <a:graphicData uri="http://schemas.microsoft.com/office/word/2010/wordprocessingShape">
-                    <wps:wsp>
-                      <wps:cNvCnPr/>
-                      <wps:spPr>
-                        <a:xfrm>
-                          <a:off x="0" y="0"/>
-                          <a:ext cx="6350" cy="228600"/>
-                        </a:xfrm>
-                        <a:prstGeom prst="straightConnector1">
-                          <a:avLst/>
-                        </a:prstGeom>
-                        <a:ln>
-                          <a:tailEnd type="triangle"/>
-                        </a:ln>
-                      </wps:spPr>
-                      <wps:style>
-                        <a:lnRef idx="1">
-                          <a:schemeClr val="accent1"/>
-                        </a:lnRef>
-                        <a:fillRef idx="0">
-                          <a:schemeClr val="accent1"/>
-                        </a:fillRef>
-                        <a:effectRef idx="0">
-                          <a:schemeClr val="accent1"/>
-                        </a:effectRef>
-                        <a:fontRef idx="minor">
-                          <a:schemeClr val="tx1"/>
-                        </a:fontRef>
-                      </wps:style>
-                      <wps:bodyPr/>
-                    </wps:wsp>
-                  </a:graphicData>
-                </a:graphic>
-              </wp:anchor>
-            </w:drawing>
-          </mc:Choice>
-          <mc:Fallback>
-            <w:pict>
-              <v:shape id="_x0000_s1026" o:spid="_x0000_s1026" o:spt="32" type="#_x0000_t32" style="position:absolute;left:0pt;margin-left:19.5pt;margin-top:44.8pt;height:18pt;width:0.5pt;z-index:251670528;mso-width-relative:page;mso-height-relative:page;" filled="f" stroked="t" coordsize="21600,21600" o:gfxdata="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">
-                <v:fill on="f" focussize="0,0"/>
-                <v:stroke weight="0.5pt" color="#5B9BD5 [3204]" miterlimit="8" joinstyle="miter" endarrow="block"/>
-                <v:imagedata o:title=""/>
-                <o:lock v:ext="edit" aspectratio="f"/>
-              </v:shape>
-            </w:pict>
-          </mc:Fallback>
-        </mc:AlternateContent>
-      </w:r>
-      <w:r>
-        <w:rPr>
-          <w:rFonts w:ascii="Arial" w:hAnsi="Arial" w:cs="Arial"/>
-          <w:sz w:val="20"/>
-          <w:szCs w:val="20"/>
-          <w:lang w:val="id-ID" w:eastAsia="id-ID"/>
-        </w:rPr>
-        <mc:AlternateContent>
-          <mc:Choice Requires="wps">
-            <w:drawing>
-              <wp:anchor distT="0" distB="0" distL="114300" distR="114300" simplePos="0" relativeHeight="251669504" behindDoc="0" locked="0" layoutInCell="1" allowOverlap="1">
-                <wp:simplePos x="0" y="0"/>
-                <wp:positionH relativeFrom="column">
-                  <wp:posOffset>3009900</wp:posOffset>
-                </wp:positionH>
-                <wp:positionV relativeFrom="paragraph">
-                  <wp:posOffset>437515</wp:posOffset>
-                </wp:positionV>
-                <wp:extent cx="0" cy="365760"/>
-                <wp:effectExtent l="76200" t="38100" r="95250" b="53340"/>
-                <wp:wrapNone/>
-                <wp:docPr id="16" name="Straight Arrow Connector 16"/>
-                <wp:cNvGraphicFramePr/>
-                <a:graphic xmlns:a="http://schemas.openxmlformats.org/drawingml/2006/main">
-                  <a:graphicData uri="http://schemas.microsoft.com/office/word/2010/wordprocessingShape">
-                    <wps:wsp>
-                      <wps:cNvCnPr/>
-                      <wps:spPr>
-                        <a:xfrm>
-                          <a:off x="0" y="0"/>
-                          <a:ext cx="0" cy="365760"/>
-                        </a:xfrm>
-                        <a:prstGeom prst="straightConnector1">
-                          <a:avLst/>
-                        </a:prstGeom>
-                        <a:ln>
-                          <a:headEnd type="triangle"/>
-                          <a:tailEnd type="triangle"/>
-                        </a:ln>
-                      </wps:spPr>
-                      <wps:style>
-                        <a:lnRef idx="1">
-                          <a:schemeClr val="accent1"/>
-                        </a:lnRef>
-                        <a:fillRef idx="0">
-                          <a:schemeClr val="accent1"/>
-                        </a:fillRef>
-                        <a:effectRef idx="0">
-                          <a:schemeClr val="accent1"/>
-                        </a:effectRef>
-                        <a:fontRef idx="minor">
-                          <a:schemeClr val="tx1"/>
-                        </a:fontRef>
-                      </wps:style>
-                      <wps:bodyPr/>
-                    </wps:wsp>
-                  </a:graphicData>
-                </a:graphic>
-              </wp:anchor>
-            </w:drawing>
-          </mc:Choice>
-          <mc:Fallback>
-            <w:pict>
-              <v:shape id="_x0000_s1026" o:spid="_x0000_s1026" o:spt="32" type="#_x0000_t32" style="position:absolute;left:0pt;margin-left:237pt;margin-top:34.45pt;height:28.8pt;width:0pt;z-index:251669504;mso-width-relative:page;mso-height-relative:page;" filled="f" stroked="t" coordsize="21600,21600" o:gfxdata="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">
-                <v:fill on="f" focussize="0,0"/>
-                <v:stroke weight="0.5pt" color="#5B9BD5 [3204]" miterlimit="8" joinstyle="miter" startarrow="block" endarrow="block"/>
-                <v:imagedata o:title=""/>
-                <o:lock v:ext="edit" aspectratio="f"/>
-              </v:shape>
-            </w:pict>
-          </mc:Fallback>
-        </mc:AlternateContent>
-      </w:r>
-      <w:r>
-        <w:rPr>
-          <w:rFonts w:ascii="Arial" w:hAnsi="Arial" w:cs="Arial"/>
-          <w:sz w:val="20"/>
-          <w:szCs w:val="20"/>
-          <w:lang w:val="id-ID" w:eastAsia="id-ID"/>
-        </w:rPr>
-        <mc:AlternateContent>
-          <mc:Choice Requires="wps">
-            <w:drawing>
-              <wp:anchor distT="0" distB="0" distL="114300" distR="114300" simplePos="0" relativeHeight="251668480" behindDoc="0" locked="0" layoutInCell="1" allowOverlap="1">
-                <wp:simplePos x="0" y="0"/>
-                <wp:positionH relativeFrom="column">
-                  <wp:posOffset>4442460</wp:posOffset>
-                </wp:positionH>
-                <wp:positionV relativeFrom="paragraph">
-                  <wp:posOffset>589915</wp:posOffset>
-                </wp:positionV>
-                <wp:extent cx="7620" cy="236220"/>
-                <wp:effectExtent l="76200" t="0" r="68580" b="49530"/>
-                <wp:wrapNone/>
-                <wp:docPr id="15" name="Straight Arrow Connector 15"/>
-                <wp:cNvGraphicFramePr/>
-                <a:graphic xmlns:a="http://schemas.openxmlformats.org/drawingml/2006/main">
-                  <a:graphicData uri="http://schemas.microsoft.com/office/word/2010/wordprocessingShape">
-                    <wps:wsp>
-                      <wps:cNvCnPr/>
-                      <wps:spPr>
-                        <a:xfrm>
-                          <a:off x="0" y="0"/>
-                          <a:ext cx="7620" cy="236220"/>
-                        </a:xfrm>
-                        <a:prstGeom prst="straightConnector1">
-                          <a:avLst/>
-                        </a:prstGeom>
-                        <a:ln>
-                          <a:tailEnd type="triangle"/>
-                        </a:ln>
-                      </wps:spPr>
-                      <wps:style>
-                        <a:lnRef idx="1">
-                          <a:schemeClr val="accent1"/>
-                        </a:lnRef>
-                        <a:fillRef idx="0">
-                          <a:schemeClr val="accent1"/>
-                        </a:fillRef>
-                        <a:effectRef idx="0">
-                          <a:schemeClr val="accent1"/>
-                        </a:effectRef>
-                        <a:fontRef idx="minor">
-                          <a:schemeClr val="tx1"/>
-                        </a:fontRef>
-                      </wps:style>
-                      <wps:bodyPr/>
-                    </wps:wsp>
-                  </a:graphicData>
-                </a:graphic>
-              </wp:anchor>
-            </w:drawing>
-          </mc:Choice>
-          <mc:Fallback>
-            <w:pict>
-              <v:shape id="_x0000_s1026" o:spid="_x0000_s1026" o:spt="32" type="#_x0000_t32" style="position:absolute;left:0pt;margin-left:349.8pt;margin-top:46.45pt;height:18.6pt;width:0.6pt;z-index:251668480;mso-width-relative:page;mso-height-relative:page;" filled="f" stroked="t" coordsize="21600,21600" o:gfxdata="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">
-                <v:fill on="f" focussize="0,0"/>
-                <v:stroke weight="0.5pt" color="#5B9BD5 [3204]" miterlimit="8" joinstyle="miter" endarrow="block"/>
-                <v:imagedata o:title=""/>
-                <o:lock v:ext="edit" aspectratio="f"/>
-              </v:shape>
-            </w:pict>
-          </mc:Fallback>
-        </mc:AlternateContent>
-      </w:r>
-      <w:r>
-        <w:rPr>
-          <w:rFonts w:ascii="Arial" w:hAnsi="Arial" w:cs="Arial"/>
-          <w:sz w:val="20"/>
-          <w:szCs w:val="20"/>
-          <w:lang w:val="id-ID" w:eastAsia="id-ID"/>
-        </w:rPr>
-        <mc:AlternateContent>
-          <mc:Choice Requires="wps">
-            <w:drawing>
-              <wp:anchor distT="0" distB="0" distL="114300" distR="114300" simplePos="0" relativeHeight="251665408" behindDoc="0" locked="0" layoutInCell="1" allowOverlap="1">
-                <wp:simplePos x="0" y="0"/>
-                <wp:positionH relativeFrom="column">
-                  <wp:posOffset>4411980</wp:posOffset>
-                </wp:positionH>
-                <wp:positionV relativeFrom="paragraph">
-                  <wp:posOffset>1197610</wp:posOffset>
-                </wp:positionV>
-                <wp:extent cx="7620" cy="259080"/>
-                <wp:effectExtent l="76200" t="38100" r="49530" b="64770"/>
-                <wp:wrapNone/>
-                <wp:docPr id="10" name="Straight Arrow Connector 10"/>
-                <wp:cNvGraphicFramePr/>
-                <a:graphic xmlns:a="http://schemas.openxmlformats.org/drawingml/2006/main">
-                  <a:graphicData uri="http://schemas.microsoft.com/office/word/2010/wordprocessingShape">
-                    <wps:wsp>
-                      <wps:cNvCnPr/>
-                      <wps:spPr>
-                        <a:xfrm>
-                          <a:off x="0" y="0"/>
-                          <a:ext cx="7620" cy="259080"/>
-                        </a:xfrm>
-                        <a:prstGeom prst="straightConnector1">
-                          <a:avLst/>
-                        </a:prstGeom>
-                        <a:noFill/>
-                        <a:ln w="6350" cap="flat" cmpd="sng" algn="ctr">
-                          <a:solidFill>
-                            <a:srgbClr val="5B9BD5"/>
-                          </a:solidFill>
-                          <a:prstDash val="solid"/>
-                          <a:miter lim="800000"/>
-                          <a:headEnd type="triangle"/>
-                          <a:tailEnd type="triangle"/>
-                        </a:ln>
-                        <a:effectLst/>
-                      </wps:spPr>
-                      <wps:bodyPr/>
-                    </wps:wsp>
-                  </a:graphicData>
-                </a:graphic>
-              </wp:anchor>
-            </w:drawing>
-          </mc:Choice>
-          <mc:Fallback>
-            <w:pict>
-              <v:shape id="_x0000_s1026" o:spid="_x0000_s1026" o:spt="32" type="#_x0000_t32" style="position:absolute;left:0pt;margin-left:347.4pt;margin-top:94.3pt;height:20.4pt;width:0.6pt;z-index:251665408;mso-width-relative:page;mso-height-relative:page;" filled="f" stroked="t" coordsize="21600,21600" o:gfxdata="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">
-                <v:fill on="f" focussize="0,0"/>
-                <v:stroke weight="0.5pt" color="#5B9BD5" miterlimit="8" joinstyle="miter" startarrow="block" endarrow="block"/>
-                <v:imagedata o:title=""/>
-                <o:lock v:ext="edit" aspectratio="f"/>
-              </v:shape>
-            </w:pict>
-          </mc:Fallback>
-        </mc:AlternateContent>
-      </w:r>
-      <w:r>
-        <w:rPr>
-          <w:rFonts w:ascii="Arial" w:hAnsi="Arial" w:cs="Arial"/>
-          <w:sz w:val="20"/>
-          <w:szCs w:val="20"/>
-          <w:lang w:val="id-ID" w:eastAsia="id-ID"/>
-        </w:rPr>
-        <mc:AlternateContent>
-          <mc:Choice Requires="wps">
-            <w:drawing>
-              <wp:anchor distT="0" distB="0" distL="114300" distR="114300" simplePos="0" relativeHeight="251659264" behindDoc="1" locked="0" layoutInCell="1" allowOverlap="1">
-                <wp:simplePos x="0" y="0"/>
-                <wp:positionH relativeFrom="column">
-                  <wp:posOffset>2423160</wp:posOffset>
-                </wp:positionH>
-                <wp:positionV relativeFrom="paragraph">
-                  <wp:posOffset>85725</wp:posOffset>
-                </wp:positionV>
-                <wp:extent cx="1173480" cy="342900"/>
-                <wp:effectExtent l="0" t="0" r="26670" b="19050"/>
-                <wp:wrapTight wrapText="bothSides">
-                  <wp:wrapPolygon>
-                    <wp:start x="0" y="0"/>
-                    <wp:lineTo x="0" y="21600"/>
-                    <wp:lineTo x="21740" y="21600"/>
-                    <wp:lineTo x="21740" y="0"/>
-                    <wp:lineTo x="0" y="0"/>
-                  </wp:wrapPolygon>
-                </wp:wrapTight>
-                <wp:docPr id="1" name="Rectangle 1"/>
-                <wp:cNvGraphicFramePr/>
-                <a:graphic xmlns:a="http://schemas.openxmlformats.org/drawingml/2006/main">
-                  <a:graphicData uri="http://schemas.microsoft.com/office/word/2010/wordprocessingShape">
-                    <wps:wsp>
-                      <wps:cNvSpPr/>
-                      <wps:spPr>
-                        <a:xfrm>
-                          <a:off x="0" y="0"/>
-                          <a:ext cx="1173480" cy="342900"/>
-                        </a:xfrm>
-                        <a:prstGeom prst="rect">
-                          <a:avLst/>
-                        </a:prstGeom>
-                      </wps:spPr>
-                      <wps:style>
-                        <a:lnRef idx="2">
-                          <a:schemeClr val="accent6"/>
-                        </a:lnRef>
-                        <a:fillRef idx="1">
-                          <a:schemeClr val="lt1"/>
-                        </a:fillRef>
-                        <a:effectRef idx="0">
-                          <a:schemeClr val="accent6"/>
-                        </a:effectRef>
-                        <a:fontRef idx="minor">
-                          <a:schemeClr val="dk1"/>
-                        </a:fontRef>
-                      </wps:style>
-                      <wps:txbx>
-                        <w:txbxContent>
-                          <w:p>
-                            <w:pPr>
-                              <w:jc w:val="center"/>
-                              <w:rPr>
-                                <w:sz w:val="24"/>
-                                <w:szCs w:val="24"/>
-                              </w:rPr>
-                            </w:pPr>
-                            <w:r>
-                              <w:rPr>
-                                <w:sz w:val="24"/>
-                                <w:szCs w:val="24"/>
-                              </w:rPr>
-                              <w:t>MENU</w:t>
-                            </w:r>
-                          </w:p>
-                          <w:p>
-                            <w:pPr>
-                              <w:jc w:val="center"/>
-                            </w:pPr>
-                          </w:p>
-                        </w:txbxContent>
-                      </wps:txbx>
-                      <wps:bodyPr rot="0" spcFirstLastPara="0" vertOverflow="overflow" horzOverflow="overflow" vert="horz" wrap="square" lIns="91440" tIns="45720" rIns="91440" bIns="45720" numCol="1" spcCol="0" rtlCol="0" fromWordArt="0" anchor="ctr" anchorCtr="0" forceAA="0" compatLnSpc="1">
-                        <a:noAutofit/>
-                      </wps:bodyPr>
-                    </wps:wsp>
-                  </a:graphicData>
-                </a:graphic>
-              </wp:anchor>
-            </w:drawing>
-          </mc:Choice>
-          <mc:Fallback>
-            <w:pict>
-              <v:rect id="Rectangle 1" o:spid="_x0000_s1026" o:spt="1" style="position:absolute;left:0pt;margin-left:190.8pt;margin-top:6.75pt;height:27pt;width:92.4pt;mso-wrap-distance-left:9pt;mso-wrap-distance-right:9pt;z-index:-251657216;v-text-anchor:middle;mso-width-relative:page;mso-height-relative:page;" fillcolor="#FFFFFF [3201]" filled="t" stroked="t" coordsize="21600,21600" wrapcoords="0 0 0 21600 21740 21600 21740 0 0 0" o:gfxdata="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">
-                <v:fill on="t" focussize="0,0"/>
-                <v:stroke weight="1pt" color="#70AD47 [3209]" miterlimit="8" joinstyle="miter"/>
-                <v:imagedata o:title=""/>
-                <o:lock v:ext="edit" aspectratio="f"/>
-                <v:textbox>
-                  <w:txbxContent>
-                    <w:p>
-                      <w:pPr>
-                        <w:jc w:val="center"/>
-                        <w:rPr>
-                          <w:sz w:val="24"/>
-                          <w:szCs w:val="24"/>
-                        </w:rPr>
-                      </w:pPr>
-                      <w:r>
-                        <w:rPr>
-                          <w:sz w:val="24"/>
-                          <w:szCs w:val="24"/>
-                        </w:rPr>
-                        <w:t>MENU</w:t>
-                      </w:r>
-                    </w:p>
-                    <w:p>
-                      <w:pPr>
-                        <w:jc w:val="center"/>
-                      </w:pPr>
-                    </w:p>
-                  </w:txbxContent>
-                </v:textbox>
-                <w10:wrap type="tight"/>
-              </v:rect>
-            </w:pict>
-          </mc:Fallback>
-        </mc:AlternateContent>
-      </w:r>
-    </w:p>
-    <w:p>
-      <w:pPr>
-        <w:pStyle w:val="4"/>
-        <w:rPr>
-          <w:rFonts w:ascii="Arial" w:hAnsi="Arial" w:cs="Arial"/>
-          <w:sz w:val="20"/>
-          <w:szCs w:val="20"/>
-        </w:rPr>
-      </w:pPr>
-    </w:p>
-    <w:p>
-      <w:pPr>
-        <w:pStyle w:val="4"/>
-        <w:rPr>
-          <w:rFonts w:ascii="Arial" w:hAnsi="Arial" w:cs="Arial"/>
-          <w:sz w:val="20"/>
-          <w:szCs w:val="20"/>
-        </w:rPr>
-      </w:pPr>
-    </w:p>
-    <w:p>
-      <w:pPr>
-        <w:pStyle w:val="4"/>
-        <w:rPr>
-          <w:rFonts w:ascii="Arial" w:hAnsi="Arial" w:cs="Arial"/>
-          <w:sz w:val="20"/>
-          <w:szCs w:val="20"/>
-        </w:rPr>
-      </w:pPr>
-    </w:p>
-    <w:p>
-      <w:pPr>
-        <w:pStyle w:val="4"/>
-        <w:rPr>
-          <w:rFonts w:ascii="Arial" w:hAnsi="Arial" w:cs="Arial"/>
-          <w:sz w:val="20"/>
-          <w:szCs w:val="20"/>
-        </w:rPr>
-      </w:pPr>
-    </w:p>
-    <w:p>
-      <w:pPr>
-        <w:pStyle w:val="4"/>
-        <w:rPr>
-          <w:rFonts w:ascii="Arial" w:hAnsi="Arial" w:cs="Arial"/>
-          <w:sz w:val="20"/>
-          <w:szCs w:val="20"/>
-        </w:rPr>
-      </w:pPr>
-    </w:p>
-    <w:p>
-      <w:pPr>
-        <w:pStyle w:val="4"/>
-        <w:rPr>
-          <w:rFonts w:ascii="Arial" w:hAnsi="Arial" w:cs="Arial"/>
-          <w:sz w:val="20"/>
-          <w:szCs w:val="20"/>
-        </w:rPr>
-      </w:pPr>
-    </w:p>
-    <w:p>
-      <w:pPr>
-        <w:pStyle w:val="4"/>
-        <w:rPr>
-          <w:rFonts w:ascii="Arial" w:hAnsi="Arial" w:cs="Arial"/>
-          <w:sz w:val="20"/>
-          <w:szCs w:val="20"/>
-        </w:rPr>
-      </w:pPr>
-    </w:p>
-    <w:p>
-      <w:pPr>
-        <w:pStyle w:val="4"/>
-        <w:rPr>
-          <w:rFonts w:ascii="Arial" w:hAnsi="Arial" w:cs="Arial"/>
-          <w:sz w:val="20"/>
-          <w:szCs w:val="20"/>
-        </w:rPr>
-      </w:pPr>
+    </w:p>
+    <w:p>
+      <w:pPr>
+        <w:pStyle w:val="4"/>
+        <w:rPr>
+          <w:rFonts w:hint="default" w:ascii="Arial" w:hAnsi="Arial" w:cs="Arial"/>
+          <w:sz w:val="20"/>
+          <w:szCs w:val="20"/>
+          <w:lang w:val="en-US"/>
+        </w:rPr>
+      </w:pPr>
+      <w:r>
+        <w:rPr>
+          <w:rFonts w:hint="default" w:ascii="Arial" w:hAnsi="Arial" w:cs="Arial"/>
+          <w:sz w:val="20"/>
+          <w:szCs w:val="20"/>
+          <w:lang w:val="en-US"/>
+        </w:rPr>
+        <w:drawing>
+          <wp:inline distT="0" distB="0" distL="114300" distR="114300">
+            <wp:extent cx="5850255" cy="4517390"/>
+            <wp:effectExtent l="0" t="0" r="4445" b="3810"/>
+            <wp:docPr id="10" name="Picture 10" descr="wbsku"/>
+            <wp:cNvGraphicFramePr>
+              <a:graphicFrameLocks xmlns:a="http://schemas.openxmlformats.org/drawingml/2006/main" noChangeAspect="1"/>
+            </wp:cNvGraphicFramePr>
+            <a:graphic xmlns:a="http://schemas.openxmlformats.org/drawingml/2006/main">
+              <a:graphicData uri="http://schemas.openxmlformats.org/drawingml/2006/picture">
+                <pic:pic xmlns:pic="http://schemas.openxmlformats.org/drawingml/2006/picture">
+                  <pic:nvPicPr>
+                    <pic:cNvPr id="10" name="Picture 10" descr="wbsku"/>
+                    <pic:cNvPicPr>
+                      <a:picLocks noChangeAspect="1"/>
+                    </pic:cNvPicPr>
+                  </pic:nvPicPr>
+                  <pic:blipFill>
+                    <a:blip r:embed="rId6"/>
+                    <a:stretch>
+                      <a:fillRect/>
+                    </a:stretch>
+                  </pic:blipFill>
+                  <pic:spPr>
+                    <a:xfrm>
+                      <a:off x="0" y="0"/>
+                      <a:ext cx="5850255" cy="4517390"/>
+                    </a:xfrm>
+                    <a:prstGeom prst="rect">
+                      <a:avLst/>
+                    </a:prstGeom>
+                  </pic:spPr>
+                </pic:pic>
+              </a:graphicData>
+            </a:graphic>
+          </wp:inline>
+        </w:drawing>
+      </w:r>
+      <w:bookmarkStart w:id="0" w:name="_GoBack"/>
+      <w:bookmarkEnd w:id="0"/>
     </w:p>
     <w:p>
       <w:pPr>
@@ -5724,6 +1961,14 @@
         <w:gridCol w:w="2145"/>
       </w:tblGrid>
       <w:tr>
+        <w:tblPrEx>
+          <w:tblCellMar>
+            <w:top w:w="0" w:type="dxa"/>
+            <w:left w:w="108" w:type="dxa"/>
+            <w:bottom w:w="0" w:type="dxa"/>
+            <w:right w:w="108" w:type="dxa"/>
+          </w:tblCellMar>
+        </w:tblPrEx>
         <w:trPr>
           <w:trHeight w:val="300" w:hRule="atLeast"/>
         </w:trPr>
@@ -6023,7 +2268,7 @@
                 <w:lang w:val="id-ID" w:eastAsia="id-ID"/>
               </w:rPr>
               <w:drawing>
-                <wp:anchor distT="0" distB="0" distL="114300" distR="114300" simplePos="0" relativeHeight="251707392" behindDoc="0" locked="0" layoutInCell="1" allowOverlap="1">
+                <wp:anchor distT="0" distB="0" distL="114300" distR="114300" simplePos="0" relativeHeight="251659264" behindDoc="0" locked="0" layoutInCell="1" allowOverlap="1">
                   <wp:simplePos x="0" y="0"/>
                   <wp:positionH relativeFrom="column">
                     <wp:posOffset>-121920</wp:posOffset>
@@ -6044,7 +2289,7 @@
                           <pic:cNvPicPr/>
                         </pic:nvPicPr>
                         <pic:blipFill>
-                          <a:blip r:embed="rId6"/>
+                          <a:blip r:embed="rId7"/>
                           <a:stretch>
                             <a:fillRect/>
                           </a:stretch>
@@ -6253,14 +2498,6 @@
         </w:tc>
       </w:tr>
       <w:tr>
-        <w:tblPrEx>
-          <w:tblCellMar>
-            <w:top w:w="0" w:type="dxa"/>
-            <w:left w:w="108" w:type="dxa"/>
-            <w:bottom w:w="0" w:type="dxa"/>
-            <w:right w:w="108" w:type="dxa"/>
-          </w:tblCellMar>
-        </w:tblPrEx>
         <w:trPr>
           <w:trHeight w:val="300" w:hRule="atLeast"/>
         </w:trPr>
@@ -6580,6 +2817,14 @@
         </w:tc>
       </w:tr>
       <w:tr>
+        <w:tblPrEx>
+          <w:tblCellMar>
+            <w:top w:w="0" w:type="dxa"/>
+            <w:left w:w="108" w:type="dxa"/>
+            <w:bottom w:w="0" w:type="dxa"/>
+            <w:right w:w="108" w:type="dxa"/>
+          </w:tblCellMar>
+        </w:tblPrEx>
         <w:trPr>
           <w:trHeight w:val="300" w:hRule="atLeast"/>
         </w:trPr>
@@ -6790,14 +3035,6 @@
         </w:tc>
       </w:tr>
       <w:tr>
-        <w:tblPrEx>
-          <w:tblCellMar>
-            <w:top w:w="0" w:type="dxa"/>
-            <w:left w:w="108" w:type="dxa"/>
-            <w:bottom w:w="0" w:type="dxa"/>
-            <w:right w:w="108" w:type="dxa"/>
-          </w:tblCellMar>
-        </w:tblPrEx>
         <w:trPr>
           <w:trHeight w:val="300" w:hRule="atLeast"/>
         </w:trPr>
@@ -7444,14 +3681,6 @@
         </w:tc>
       </w:tr>
       <w:tr>
-        <w:tblPrEx>
-          <w:tblCellMar>
-            <w:top w:w="0" w:type="dxa"/>
-            <w:left w:w="108" w:type="dxa"/>
-            <w:bottom w:w="0" w:type="dxa"/>
-            <w:right w:w="108" w:type="dxa"/>
-          </w:tblCellMar>
-        </w:tblPrEx>
         <w:trPr>
           <w:trHeight w:val="300" w:hRule="atLeast"/>
         </w:trPr>
@@ -9998,7 +6227,7 @@
                     </pic:cNvPicPr>
                   </pic:nvPicPr>
                   <pic:blipFill>
-                    <a:blip r:embed="rId7"/>
+                    <a:blip r:embed="rId8"/>
                     <a:stretch>
                       <a:fillRect/>
                     </a:stretch>
@@ -10032,6 +6261,7 @@
       <w:pPr>
         <w:pStyle w:val="4"/>
         <w:numPr>
+          <w:ilvl w:val="0"/>
           <w:numId w:val="0"/>
         </w:numPr>
         <w:rPr>
@@ -10051,6 +6281,7 @@
       <w:pPr>
         <w:pStyle w:val="4"/>
         <w:numPr>
+          <w:ilvl w:val="0"/>
           <w:numId w:val="0"/>
         </w:numPr>
         <w:rPr>
@@ -10063,6 +6294,7 @@
       <w:pPr>
         <w:pStyle w:val="4"/>
         <w:numPr>
+          <w:ilvl w:val="0"/>
           <w:numId w:val="0"/>
         </w:numPr>
         <w:rPr>
@@ -10075,6 +6307,7 @@
       <w:pPr>
         <w:pStyle w:val="4"/>
         <w:numPr>
+          <w:ilvl w:val="0"/>
           <w:numId w:val="0"/>
         </w:numPr>
         <w:rPr>
@@ -10087,6 +6320,7 @@
       <w:pPr>
         <w:pStyle w:val="4"/>
         <w:numPr>
+          <w:ilvl w:val="0"/>
           <w:numId w:val="0"/>
         </w:numPr>
         <w:rPr>
@@ -10099,6 +6333,7 @@
       <w:pPr>
         <w:pStyle w:val="4"/>
         <w:numPr>
+          <w:ilvl w:val="0"/>
           <w:numId w:val="0"/>
         </w:numPr>
         <w:rPr>
@@ -10111,6 +6346,7 @@
       <w:pPr>
         <w:pStyle w:val="4"/>
         <w:numPr>
+          <w:ilvl w:val="0"/>
           <w:numId w:val="0"/>
         </w:numPr>
         <w:rPr>
@@ -10123,6 +6359,7 @@
       <w:pPr>
         <w:pStyle w:val="4"/>
         <w:numPr>
+          <w:ilvl w:val="0"/>
           <w:numId w:val="0"/>
         </w:numPr>
         <w:rPr>
@@ -10135,6 +6372,7 @@
       <w:pPr>
         <w:pStyle w:val="4"/>
         <w:numPr>
+          <w:ilvl w:val="0"/>
           <w:numId w:val="0"/>
         </w:numPr>
         <w:ind w:firstLine="880" w:firstLineChars="400"/>
@@ -10155,6 +6393,7 @@
       <w:pPr>
         <w:pStyle w:val="4"/>
         <w:numPr>
+          <w:ilvl w:val="0"/>
           <w:numId w:val="0"/>
         </w:numPr>
         <w:ind w:firstLine="880" w:firstLineChars="400"/>
@@ -10163,13 +6402,12 @@
           <w:lang w:val="en-US" w:eastAsia="id-ID"/>
         </w:rPr>
       </w:pPr>
-      <w:bookmarkStart w:id="0" w:name="_GoBack"/>
-      <w:bookmarkEnd w:id="0"/>
     </w:p>
     <w:p>
       <w:pPr>
         <w:pStyle w:val="4"/>
         <w:numPr>
+          <w:ilvl w:val="0"/>
           <w:numId w:val="0"/>
         </w:numPr>
         <w:rPr>
@@ -10190,7 +6428,6 @@
           <w:lang w:val="en-US" w:eastAsia="id-ID"/>
         </w:rPr>
         <w:tab/>
-        <w:t/>
       </w:r>
       <w:r>
         <w:rPr>
@@ -10198,7 +6435,6 @@
           <w:lang w:val="en-US" w:eastAsia="id-ID"/>
         </w:rPr>
         <w:tab/>
-        <w:t/>
       </w:r>
       <w:r>
         <w:rPr>
@@ -10206,7 +6442,6 @@
           <w:lang w:val="en-US" w:eastAsia="id-ID"/>
         </w:rPr>
         <w:tab/>
-        <w:t/>
       </w:r>
       <w:r>
         <w:rPr>
@@ -10238,7 +6473,7 @@
                     </pic:cNvPicPr>
                   </pic:nvPicPr>
                   <pic:blipFill>
-                    <a:blip r:embed="rId8"/>
+                    <a:blip r:embed="rId9"/>
                     <a:stretch>
                       <a:fillRect/>
                     </a:stretch>
@@ -11397,9 +7632,6 @@
   <customSectProps>
     <customSectPr/>
   </customSectProps>
-  <customShpExts>
-    <customShpInfo spid="_x0000_s1026" textRotate="1"/>
-  </customShpExts>
 </s:customData>
 </file>
 

</xml_diff>